<commit_message>
1.1.1 : conclusion upd for prac1
</commit_message>
<xml_diff>
--- a/Отчеты/Визитиу_ДВ_Схемотехника_Практическая_1.docx
+++ b/Отчеты/Визитиу_ДВ_Схемотехника_Практическая_1.docx
@@ -1384,19 +1384,19 @@
         <w:br w:type="page"/>
       </w:r>
     </w:p>
-    <w:bookmarkStart w:id="19" w:name="_Toc159541105" w:displacedByCustomXml="next"/>
-    <w:bookmarkStart w:id="20" w:name="_Toc153127608" w:displacedByCustomXml="next"/>
-    <w:bookmarkStart w:id="21" w:name="_Toc151905457" w:displacedByCustomXml="next"/>
-    <w:bookmarkStart w:id="22" w:name="_Toc148893878" w:displacedByCustomXml="next"/>
-    <w:bookmarkStart w:id="23" w:name="_Toc147975562" w:displacedByCustomXml="next"/>
-    <w:bookmarkStart w:id="24" w:name="_Toc146144242" w:displacedByCustomXml="next"/>
+    <w:bookmarkStart w:id="19" w:name="_Toc159614806" w:displacedByCustomXml="next"/>
+    <w:bookmarkStart w:id="20" w:name="_Toc152851891" w:displacedByCustomXml="next"/>
+    <w:bookmarkStart w:id="21" w:name="_Toc152081186" w:displacedByCustomXml="next"/>
+    <w:bookmarkStart w:id="22" w:name="_Toc151558474" w:displacedByCustomXml="next"/>
+    <w:bookmarkStart w:id="23" w:name="_Toc148831506" w:displacedByCustomXml="next"/>
+    <w:bookmarkStart w:id="24" w:name="_Toc148831187" w:displacedByCustomXml="next"/>
     <w:bookmarkStart w:id="25" w:name="_Toc146181311" w:displacedByCustomXml="next"/>
-    <w:bookmarkStart w:id="26" w:name="_Toc148831187" w:displacedByCustomXml="next"/>
-    <w:bookmarkStart w:id="27" w:name="_Toc148831506" w:displacedByCustomXml="next"/>
-    <w:bookmarkStart w:id="28" w:name="_Toc151558474" w:displacedByCustomXml="next"/>
-    <w:bookmarkStart w:id="29" w:name="_Toc152081186" w:displacedByCustomXml="next"/>
-    <w:bookmarkStart w:id="30" w:name="_Toc152851891" w:displacedByCustomXml="next"/>
-    <w:bookmarkStart w:id="31" w:name="_Toc159614806" w:displacedByCustomXml="next"/>
+    <w:bookmarkStart w:id="26" w:name="_Toc146144242" w:displacedByCustomXml="next"/>
+    <w:bookmarkStart w:id="27" w:name="_Toc147975562" w:displacedByCustomXml="next"/>
+    <w:bookmarkStart w:id="28" w:name="_Toc148893878" w:displacedByCustomXml="next"/>
+    <w:bookmarkStart w:id="29" w:name="_Toc151905457" w:displacedByCustomXml="next"/>
+    <w:bookmarkStart w:id="30" w:name="_Toc153127608" w:displacedByCustomXml="next"/>
+    <w:bookmarkStart w:id="31" w:name="_Toc159541105" w:displacedByCustomXml="next"/>
     <w:sdt>
       <w:sdtPr>
         <w:rPr>
@@ -3561,6 +3561,7 @@
           <w:rFonts w:ascii="Times New Roman" w:hAnsi="Times New Roman" w:cs="Times New Roman"/>
           <w:sz w:val="28"/>
           <w:szCs w:val="28"/>
+          <w:lang w:val="ru-RU"/>
         </w:rPr>
         <w:t>[2]</w:t>
       </w:r>
@@ -7746,18 +7747,7 @@
           <w:lang w:val="ru-RU"/>
         </w:rPr>
         <w:lastRenderedPageBreak/>
-        <w:t>ЗАК</w:t>
-      </w:r>
-      <w:bookmarkStart w:id="40" w:name="_GoBack"/>
-      <w:bookmarkEnd w:id="40"/>
-      <w:r>
-        <w:rPr>
-          <w:rFonts w:ascii="Times New Roman" w:hAnsi="Times New Roman" w:cs="Times New Roman"/>
-          <w:sz w:val="36"/>
-          <w:szCs w:val="36"/>
-          <w:lang w:val="ru-RU"/>
-        </w:rPr>
-        <w:t>ЛЮЧЕНИЕ</w:t>
+        <w:t>ЗАКЛЮЧЕНИЕ</w:t>
       </w:r>
       <w:bookmarkEnd w:id="39"/>
     </w:p>
@@ -7781,7 +7771,18 @@
           <w:szCs w:val="28"/>
           <w:lang w:val="ru-RU"/>
         </w:rPr>
-        <w:t xml:space="preserve">В </w:t>
+        <w:t>В</w:t>
+      </w:r>
+      <w:bookmarkStart w:id="40" w:name="_GoBack"/>
+      <w:bookmarkEnd w:id="40"/>
+      <w:r>
+        <w:rPr>
+          <w:rFonts w:ascii="Times New Roman" w:hAnsi="Times New Roman" w:cs="Times New Roman"/>
+          <w:sz w:val="28"/>
+          <w:szCs w:val="28"/>
+          <w:lang w:val="ru-RU"/>
+        </w:rPr>
+        <w:t xml:space="preserve"> </w:t>
       </w:r>
       <w:r>
         <w:rPr>
@@ -7836,6 +7837,33 @@
           <w:lang w:val="ru-RU"/>
         </w:rPr>
         <w:t>.</w:t>
+      </w:r>
+      <w:r>
+        <w:rPr>
+          <w:rFonts w:ascii="Times New Roman" w:hAnsi="Times New Roman" w:cs="Times New Roman"/>
+          <w:sz w:val="28"/>
+          <w:szCs w:val="28"/>
+          <w:lang w:val="ru-RU"/>
+        </w:rPr>
+        <w:t xml:space="preserve"> </w:t>
+      </w:r>
+      <w:r>
+        <w:rPr>
+          <w:rFonts w:ascii="Times New Roman" w:hAnsi="Times New Roman" w:cs="Times New Roman"/>
+          <w:sz w:val="28"/>
+          <w:szCs w:val="28"/>
+          <w:lang w:val="ru-RU"/>
+        </w:rPr>
+        <w:t>П</w:t>
+      </w:r>
+      <w:r>
+        <w:rPr>
+          <w:rFonts w:ascii="Times New Roman" w:hAnsi="Times New Roman" w:cs="Times New Roman"/>
+          <w:sz w:val="28"/>
+          <w:szCs w:val="28"/>
+          <w:lang w:val="ru-RU"/>
+        </w:rPr>
+        <w:t>ри увеличении числа разрядов, количество затрачиваемых аппаратных ресурсов заметно увеличивается, знаковые операнды также влияют на количество затрачиваемых ресурсов.</w:t>
       </w:r>
     </w:p>
     <w:p>
@@ -8559,7 +8587,7 @@
             <w:szCs w:val="22"/>
             <w:lang w:val="ru-RU"/>
           </w:rPr>
-          <w:t>3</w:t>
+          <w:t>10</w:t>
         </w:r>
         <w:r>
           <w:rPr>
@@ -13410,7 +13438,7 @@
 </file>
 
 <file path=customXml/itemProps2.xml><?xml version="1.0" encoding="utf-8"?>
-<ds:datastoreItem xmlns:ds="http://schemas.openxmlformats.org/officeDocument/2006/customXml" ds:itemID="{61D39D7B-198E-4FAE-8C77-E1DDA1609D26}">
+<ds:datastoreItem xmlns:ds="http://schemas.openxmlformats.org/officeDocument/2006/customXml" ds:itemID="{86DA5F74-615A-4A09-A5A1-FF123845CE07}">
   <ds:schemaRefs>
     <ds:schemaRef ds:uri="http://schemas.openxmlformats.org/officeDocument/2006/bibliography"/>
   </ds:schemaRefs>

</xml_diff>

<commit_message>
1.1.4 : lab1 and prac1 upd
</commit_message>
<xml_diff>
--- a/Отчеты/Визитиу_ДВ_Схемотехника_Практическая_1.docx
+++ b/Отчеты/Визитиу_ДВ_Схемотехника_Практическая_1.docx
@@ -42,6 +42,8 @@
             </w:pPr>
             <w:bookmarkStart w:id="0" w:name="_Toc102076491"/>
             <w:bookmarkStart w:id="1" w:name="_Toc102076516"/>
+            <w:bookmarkStart w:id="2" w:name="_GoBack"/>
+            <w:bookmarkEnd w:id="2"/>
             <w:r>
               <w:rPr>
                 <w:rFonts w:ascii="Times New Roman" w:eastAsia="SimSun" w:hAnsi="Times New Roman" w:cs="Times New Roman"/>
@@ -151,7 +153,7 @@
                 <w:lang w:val="ru-RU" w:eastAsia="ru-RU"/>
               </w:rPr>
             </w:pPr>
-            <w:bookmarkStart w:id="2" w:name="_Toc159614801"/>
+            <w:bookmarkStart w:id="3" w:name="_Toc159614801"/>
             <w:r>
               <w:rPr>
                 <w:rFonts w:ascii="Times New Roman" w:eastAsia="SimSun" w:hAnsi="Times New Roman" w:cs="Times New Roman"/>
@@ -162,7 +164,7 @@
               </w:rPr>
               <w:t>Федеральное государственное бюджетное образовательное учреждение</w:t>
             </w:r>
-            <w:bookmarkEnd w:id="2"/>
+            <w:bookmarkEnd w:id="3"/>
           </w:p>
           <w:p>
             <w:pPr>
@@ -179,7 +181,7 @@
                 <w:lang w:val="ru-RU" w:eastAsia="ru-RU"/>
               </w:rPr>
             </w:pPr>
-            <w:bookmarkStart w:id="3" w:name="_Toc159614802"/>
+            <w:bookmarkStart w:id="4" w:name="_Toc159614802"/>
             <w:r>
               <w:rPr>
                 <w:rFonts w:ascii="Times New Roman" w:eastAsia="SimSun" w:hAnsi="Times New Roman" w:cs="Times New Roman"/>
@@ -190,7 +192,7 @@
               </w:rPr>
               <w:t>высшего образования</w:t>
             </w:r>
-            <w:bookmarkEnd w:id="3"/>
+            <w:bookmarkEnd w:id="4"/>
           </w:p>
           <w:p>
             <w:pPr>
@@ -208,7 +210,7 @@
                 <w:lang w:val="ru-RU" w:eastAsia="ru-RU"/>
               </w:rPr>
             </w:pPr>
-            <w:bookmarkStart w:id="4" w:name="_Toc159614803"/>
+            <w:bookmarkStart w:id="5" w:name="_Toc159614803"/>
             <w:r>
               <w:rPr>
                 <w:rFonts w:ascii="Times New Roman" w:eastAsia="SimSun" w:hAnsi="Times New Roman" w:cs="Times New Roman"/>
@@ -220,7 +222,7 @@
               </w:rPr>
               <w:t>«МИРЭА - Российский технологический университет»</w:t>
             </w:r>
-            <w:bookmarkEnd w:id="4"/>
+            <w:bookmarkEnd w:id="5"/>
           </w:p>
           <w:p>
             <w:pPr>
@@ -249,7 +251,7 @@
               </w:rPr>
               <w:t xml:space="preserve"> </w:t>
             </w:r>
-            <w:bookmarkStart w:id="5" w:name="_Toc159614804"/>
+            <w:bookmarkStart w:id="6" w:name="_Toc159614804"/>
             <w:r>
               <w:rPr>
                 <w:rFonts w:ascii="Times New Roman" w:eastAsia="SimSun" w:hAnsi="Times New Roman" w:cs="Times New Roman"/>
@@ -261,7 +263,7 @@
               </w:rPr>
               <w:t>РТУ МИРЭА</w:t>
             </w:r>
-            <w:bookmarkEnd w:id="5"/>
+            <w:bookmarkEnd w:id="6"/>
           </w:p>
           <w:p>
             <w:pPr>
@@ -1196,19 +1198,19 @@
           <w:lang w:val="ru-RU"/>
         </w:rPr>
       </w:pPr>
-      <w:bookmarkStart w:id="6" w:name="_Toc146144241"/>
-      <w:bookmarkStart w:id="7" w:name="_Toc146181310"/>
-      <w:bookmarkStart w:id="8" w:name="_Toc147975561"/>
-      <w:bookmarkStart w:id="9" w:name="_Toc148831186"/>
-      <w:bookmarkStart w:id="10" w:name="_Toc148831505"/>
-      <w:bookmarkStart w:id="11" w:name="_Toc148893877"/>
-      <w:bookmarkStart w:id="12" w:name="_Toc151558473"/>
-      <w:bookmarkStart w:id="13" w:name="_Toc151905456"/>
-      <w:bookmarkStart w:id="14" w:name="_Toc152081185"/>
-      <w:bookmarkStart w:id="15" w:name="_Toc152851890"/>
-      <w:bookmarkStart w:id="16" w:name="_Toc153127607"/>
-      <w:bookmarkStart w:id="17" w:name="_Toc159541104"/>
-      <w:bookmarkStart w:id="18" w:name="_Toc159614805"/>
+      <w:bookmarkStart w:id="7" w:name="_Toc146144241"/>
+      <w:bookmarkStart w:id="8" w:name="_Toc146181310"/>
+      <w:bookmarkStart w:id="9" w:name="_Toc147975561"/>
+      <w:bookmarkStart w:id="10" w:name="_Toc148831186"/>
+      <w:bookmarkStart w:id="11" w:name="_Toc148831505"/>
+      <w:bookmarkStart w:id="12" w:name="_Toc148893877"/>
+      <w:bookmarkStart w:id="13" w:name="_Toc151558473"/>
+      <w:bookmarkStart w:id="14" w:name="_Toc151905456"/>
+      <w:bookmarkStart w:id="15" w:name="_Toc152081185"/>
+      <w:bookmarkStart w:id="16" w:name="_Toc152851890"/>
+      <w:bookmarkStart w:id="17" w:name="_Toc153127607"/>
+      <w:bookmarkStart w:id="18" w:name="_Toc159541104"/>
+      <w:bookmarkStart w:id="19" w:name="_Toc159614805"/>
       <w:r>
         <w:rPr>
           <w:rFonts w:ascii="Times New Roman" w:hAnsi="Times New Roman" w:cs="Times New Roman"/>
@@ -1221,7 +1223,6 @@
       </w:r>
       <w:bookmarkEnd w:id="0"/>
       <w:bookmarkEnd w:id="1"/>
-      <w:bookmarkEnd w:id="6"/>
       <w:bookmarkEnd w:id="7"/>
       <w:bookmarkEnd w:id="8"/>
       <w:bookmarkEnd w:id="9"/>
@@ -1234,6 +1235,7 @@
       <w:bookmarkEnd w:id="16"/>
       <w:bookmarkEnd w:id="17"/>
       <w:bookmarkEnd w:id="18"/>
+      <w:bookmarkEnd w:id="19"/>
     </w:p>
     <w:p>
       <w:pPr>
@@ -1353,7 +1355,7 @@
           <w:szCs w:val="28"/>
           <w:lang w:val="ru-RU"/>
         </w:rPr>
-        <w:t>2</w:t>
+        <w:t>4</w:t>
       </w:r>
       <w:r>
         <w:rPr>
@@ -1384,19 +1386,19 @@
         <w:br w:type="page"/>
       </w:r>
     </w:p>
-    <w:bookmarkStart w:id="19" w:name="_Toc159614806" w:displacedByCustomXml="next"/>
-    <w:bookmarkStart w:id="20" w:name="_Toc152851891" w:displacedByCustomXml="next"/>
-    <w:bookmarkStart w:id="21" w:name="_Toc152081186" w:displacedByCustomXml="next"/>
-    <w:bookmarkStart w:id="22" w:name="_Toc151558474" w:displacedByCustomXml="next"/>
-    <w:bookmarkStart w:id="23" w:name="_Toc148831506" w:displacedByCustomXml="next"/>
-    <w:bookmarkStart w:id="24" w:name="_Toc148831187" w:displacedByCustomXml="next"/>
-    <w:bookmarkStart w:id="25" w:name="_Toc146181311" w:displacedByCustomXml="next"/>
-    <w:bookmarkStart w:id="26" w:name="_Toc146144242" w:displacedByCustomXml="next"/>
-    <w:bookmarkStart w:id="27" w:name="_Toc147975562" w:displacedByCustomXml="next"/>
-    <w:bookmarkStart w:id="28" w:name="_Toc148893878" w:displacedByCustomXml="next"/>
-    <w:bookmarkStart w:id="29" w:name="_Toc151905457" w:displacedByCustomXml="next"/>
-    <w:bookmarkStart w:id="30" w:name="_Toc153127608" w:displacedByCustomXml="next"/>
-    <w:bookmarkStart w:id="31" w:name="_Toc159541105" w:displacedByCustomXml="next"/>
+    <w:bookmarkStart w:id="20" w:name="_Toc159541105" w:displacedByCustomXml="next"/>
+    <w:bookmarkStart w:id="21" w:name="_Toc153127608" w:displacedByCustomXml="next"/>
+    <w:bookmarkStart w:id="22" w:name="_Toc151905457" w:displacedByCustomXml="next"/>
+    <w:bookmarkStart w:id="23" w:name="_Toc148893878" w:displacedByCustomXml="next"/>
+    <w:bookmarkStart w:id="24" w:name="_Toc147975562" w:displacedByCustomXml="next"/>
+    <w:bookmarkStart w:id="25" w:name="_Toc146144242" w:displacedByCustomXml="next"/>
+    <w:bookmarkStart w:id="26" w:name="_Toc146181311" w:displacedByCustomXml="next"/>
+    <w:bookmarkStart w:id="27" w:name="_Toc148831187" w:displacedByCustomXml="next"/>
+    <w:bookmarkStart w:id="28" w:name="_Toc148831506" w:displacedByCustomXml="next"/>
+    <w:bookmarkStart w:id="29" w:name="_Toc151558474" w:displacedByCustomXml="next"/>
+    <w:bookmarkStart w:id="30" w:name="_Toc152081186" w:displacedByCustomXml="next"/>
+    <w:bookmarkStart w:id="31" w:name="_Toc152851891" w:displacedByCustomXml="next"/>
+    <w:bookmarkStart w:id="32" w:name="_Toc159614806" w:displacedByCustomXml="next"/>
     <w:sdt>
       <w:sdtPr>
         <w:rPr>
@@ -1438,6 +1440,7 @@
             </w:rPr>
             <w:t>СОДЕРЖАНИЕ</w:t>
           </w:r>
+          <w:bookmarkEnd w:id="32"/>
           <w:bookmarkEnd w:id="31"/>
           <w:bookmarkEnd w:id="30"/>
           <w:bookmarkEnd w:id="29"/>
@@ -1450,7 +1453,6 @@
           <w:bookmarkEnd w:id="22"/>
           <w:bookmarkEnd w:id="21"/>
           <w:bookmarkEnd w:id="20"/>
-          <w:bookmarkEnd w:id="19"/>
           <w:r>
             <w:rPr>
               <w:rFonts w:ascii="Times New Roman" w:hAnsi="Times New Roman" w:cs="Times New Roman"/>
@@ -2040,7 +2042,7 @@
                 <w:sz w:val="28"/>
                 <w:szCs w:val="28"/>
               </w:rPr>
-              <w:t>8</w:t>
+              <w:t>9</w:t>
             </w:r>
             <w:r>
               <w:rPr>
@@ -2134,7 +2136,7 @@
                 <w:sz w:val="28"/>
                 <w:szCs w:val="28"/>
               </w:rPr>
-              <w:t>8</w:t>
+              <w:t>9</w:t>
             </w:r>
             <w:r>
               <w:rPr>
@@ -2228,7 +2230,7 @@
                 <w:sz w:val="28"/>
                 <w:szCs w:val="28"/>
               </w:rPr>
-              <w:t>9</w:t>
+              <w:t>10</w:t>
             </w:r>
             <w:r>
               <w:rPr>
@@ -2326,7 +2328,7 @@
                 <w:sz w:val="28"/>
                 <w:szCs w:val="28"/>
               </w:rPr>
-              <w:t>11</w:t>
+              <w:t>13</w:t>
             </w:r>
             <w:r>
               <w:rPr>
@@ -2424,7 +2426,7 @@
                 <w:sz w:val="28"/>
                 <w:szCs w:val="28"/>
               </w:rPr>
-              <w:t>12</w:t>
+              <w:t>14</w:t>
             </w:r>
             <w:r>
               <w:rPr>
@@ -2489,7 +2491,7 @@
           <w:lang w:val="ru-RU"/>
         </w:rPr>
       </w:pPr>
-      <w:bookmarkStart w:id="32" w:name="_Toc159614807"/>
+      <w:bookmarkStart w:id="33" w:name="_Toc159614807"/>
       <w:r>
         <w:rPr>
           <w:rFonts w:ascii="Times New Roman" w:hAnsi="Times New Roman" w:cs="Times New Roman"/>
@@ -2500,7 +2502,7 @@
         <w:lastRenderedPageBreak/>
         <w:t>ВВЕДЕНИЕ</w:t>
       </w:r>
-      <w:bookmarkEnd w:id="32"/>
+      <w:bookmarkEnd w:id="33"/>
     </w:p>
     <w:p>
       <w:pPr>
@@ -2599,67 +2601,83 @@
         </w:rPr>
         <w:t xml:space="preserve">: </w:t>
       </w:r>
-      <m:oMath>
-        <m:r>
-          <w:rPr>
-            <w:rFonts w:ascii="Cambria Math" w:hAnsi="Cambria Math" w:cs="Times New Roman"/>
-            <w:sz w:val="28"/>
-            <w:szCs w:val="28"/>
-          </w:rPr>
-          <m:t>a</m:t>
-        </m:r>
-        <m:r>
-          <w:rPr>
-            <w:rFonts w:ascii="Cambria Math" w:hAnsi="Cambria Math" w:cs="Times New Roman"/>
-            <w:sz w:val="28"/>
-            <w:szCs w:val="28"/>
-            <w:lang w:val="ru-RU"/>
-          </w:rPr>
-          <m:t xml:space="preserve">- </m:t>
-        </m:r>
-        <m:r>
-          <w:rPr>
-            <w:rFonts w:ascii="Cambria Math" w:hAnsi="Cambria Math" w:cs="Times New Roman"/>
-            <w:sz w:val="28"/>
-            <w:szCs w:val="28"/>
-          </w:rPr>
-          <m:t>b</m:t>
-        </m:r>
-        <m:r>
-          <w:rPr>
-            <w:rFonts w:ascii="Cambria Math" w:hAnsi="Cambria Math" w:cs="Times New Roman"/>
-            <w:sz w:val="28"/>
-            <w:szCs w:val="28"/>
-            <w:lang w:val="ru-RU"/>
-          </w:rPr>
-          <m:t xml:space="preserve"> * </m:t>
-        </m:r>
-        <m:r>
-          <w:rPr>
-            <w:rFonts w:ascii="Cambria Math" w:hAnsi="Cambria Math" w:cs="Times New Roman"/>
-            <w:sz w:val="28"/>
-            <w:szCs w:val="28"/>
-          </w:rPr>
-          <m:t>c</m:t>
-        </m:r>
-        <m:r>
-          <w:rPr>
-            <w:rFonts w:ascii="Cambria Math" w:hAnsi="Cambria Math" w:cs="Times New Roman"/>
-            <w:sz w:val="28"/>
-            <w:szCs w:val="28"/>
-            <w:lang w:val="ru-RU"/>
-          </w:rPr>
-          <m:t xml:space="preserve"> / </m:t>
-        </m:r>
-        <m:r>
-          <w:rPr>
-            <w:rFonts w:ascii="Cambria Math" w:hAnsi="Cambria Math" w:cs="Times New Roman"/>
-            <w:sz w:val="28"/>
-            <w:szCs w:val="28"/>
-          </w:rPr>
-          <m:t>d</m:t>
-        </m:r>
-      </m:oMath>
+      <w:r>
+        <w:rPr>
+          <w:rFonts w:ascii="Times New Roman" w:hAnsi="Times New Roman" w:cs="Times New Roman"/>
+          <w:sz w:val="28"/>
+          <w:szCs w:val="28"/>
+          <w:lang w:val="ru-RU"/>
+        </w:rPr>
+        <w:t>«</w:t>
+      </w:r>
+      <w:r>
+        <w:rPr>
+          <w:rFonts w:ascii="Times New Roman" w:hAnsi="Times New Roman" w:cs="Times New Roman"/>
+          <w:sz w:val="28"/>
+          <w:szCs w:val="28"/>
+        </w:rPr>
+        <w:t>a</w:t>
+      </w:r>
+      <w:r>
+        <w:rPr>
+          <w:rFonts w:ascii="Times New Roman" w:hAnsi="Times New Roman" w:cs="Times New Roman"/>
+          <w:sz w:val="28"/>
+          <w:szCs w:val="28"/>
+          <w:lang w:val="ru-RU"/>
+        </w:rPr>
+        <w:t xml:space="preserve"> – </w:t>
+      </w:r>
+      <w:r>
+        <w:rPr>
+          <w:rFonts w:ascii="Times New Roman" w:hAnsi="Times New Roman" w:cs="Times New Roman"/>
+          <w:sz w:val="28"/>
+          <w:szCs w:val="28"/>
+        </w:rPr>
+        <w:t>b</w:t>
+      </w:r>
+      <w:r>
+        <w:rPr>
+          <w:rFonts w:ascii="Times New Roman" w:hAnsi="Times New Roman" w:cs="Times New Roman"/>
+          <w:sz w:val="28"/>
+          <w:szCs w:val="28"/>
+          <w:lang w:val="ru-RU"/>
+        </w:rPr>
+        <w:t xml:space="preserve"> * </w:t>
+      </w:r>
+      <w:r>
+        <w:rPr>
+          <w:rFonts w:ascii="Times New Roman" w:hAnsi="Times New Roman" w:cs="Times New Roman"/>
+          <w:sz w:val="28"/>
+          <w:szCs w:val="28"/>
+        </w:rPr>
+        <w:t>c</w:t>
+      </w:r>
+      <w:r>
+        <w:rPr>
+          <w:rFonts w:ascii="Times New Roman" w:hAnsi="Times New Roman" w:cs="Times New Roman"/>
+          <w:sz w:val="28"/>
+          <w:szCs w:val="28"/>
+          <w:lang w:val="ru-RU"/>
+        </w:rPr>
+        <w:t xml:space="preserve"> / </w:t>
+      </w:r>
+      <w:r>
+        <w:rPr>
+          <w:rFonts w:ascii="Times New Roman" w:hAnsi="Times New Roman" w:cs="Times New Roman"/>
+          <w:sz w:val="28"/>
+          <w:szCs w:val="28"/>
+        </w:rPr>
+        <w:t>d</w:t>
+      </w:r>
+      <w:r>
+        <w:rPr>
+          <w:rFonts w:ascii="Times New Roman" w:hAnsi="Times New Roman" w:cs="Times New Roman"/>
+          <w:sz w:val="28"/>
+          <w:szCs w:val="28"/>
+          <w:lang w:val="ru-RU"/>
+        </w:rPr>
+        <w:t>»</w:t>
+      </w:r>
       <w:r>
         <w:rPr>
           <w:rFonts w:ascii="Times New Roman" w:hAnsi="Times New Roman" w:cs="Times New Roman"/>
@@ -2709,7 +2727,7 @@
           <w:lang w:val="ru-RU"/>
         </w:rPr>
       </w:pPr>
-      <w:bookmarkStart w:id="33" w:name="_Toc159614808"/>
+      <w:bookmarkStart w:id="34" w:name="_Toc159614808"/>
       <w:r>
         <w:rPr>
           <w:rFonts w:ascii="Times New Roman" w:hAnsi="Times New Roman" w:cs="Times New Roman"/>
@@ -2720,7 +2738,7 @@
         <w:lastRenderedPageBreak/>
         <w:t>РЕАЛИЗАЦИЯ ФУНКЦИИ С БЕЗЗНАКОВЫМИ ОПЕРАНДАМИ</w:t>
       </w:r>
-      <w:bookmarkEnd w:id="33"/>
+      <w:bookmarkEnd w:id="34"/>
     </w:p>
     <w:p>
       <w:pPr>
@@ -2740,7 +2758,7 @@
           <w:lang w:val="ru-RU"/>
         </w:rPr>
       </w:pPr>
-      <w:bookmarkStart w:id="34" w:name="_Toc159614809"/>
+      <w:bookmarkStart w:id="35" w:name="_Toc159614809"/>
       <w:r>
         <w:rPr>
           <w:rFonts w:ascii="Times New Roman" w:hAnsi="Times New Roman" w:cs="Times New Roman"/>
@@ -2781,7 +2799,7 @@
         </w:rPr>
         <w:t xml:space="preserve"> аппаратных ресурсов</w:t>
       </w:r>
-      <w:bookmarkEnd w:id="34"/>
+      <w:bookmarkEnd w:id="35"/>
     </w:p>
     <w:p>
       <w:pPr>
@@ -3650,7 +3668,6 @@
     <w:p>
       <w:pPr>
         <w:pStyle w:val="aa"/>
-        <w:spacing w:before="120"/>
       </w:pPr>
       <w:r>
         <w:rPr>
@@ -3658,9 +3675,9 @@
           <w:lang w:eastAsia="ru-RU"/>
         </w:rPr>
         <w:drawing>
-          <wp:inline distT="0" distB="0" distL="0" distR="0" wp14:anchorId="7C964956" wp14:editId="32BC0096">
-            <wp:extent cx="3238500" cy="2091706"/>
-            <wp:effectExtent l="0" t="0" r="0" b="3810"/>
+          <wp:inline distT="0" distB="0" distL="0" distR="0" wp14:anchorId="7C964956" wp14:editId="025FADA9">
+            <wp:extent cx="3473777" cy="2243667"/>
+            <wp:effectExtent l="0" t="0" r="0" b="4445"/>
             <wp:docPr id="18" name="Рисунок 18"/>
             <wp:cNvGraphicFramePr>
               <a:graphicFrameLocks xmlns:a="http://schemas.openxmlformats.org/drawingml/2006/main" noChangeAspect="1"/>
@@ -3681,7 +3698,7 @@
                   <pic:spPr>
                     <a:xfrm>
                       <a:off x="0" y="0"/>
-                      <a:ext cx="3239509" cy="2092357"/>
+                      <a:ext cx="3470323" cy="2241436"/>
                     </a:xfrm>
                     <a:prstGeom prst="rect">
                       <a:avLst/>
@@ -3711,7 +3728,6 @@
     <w:p>
       <w:pPr>
         <w:pStyle w:val="aa"/>
-        <w:spacing w:before="120"/>
       </w:pPr>
       <w:r>
         <w:rPr>
@@ -3758,12 +3774,214 @@
     <w:p>
       <w:pPr>
         <w:pStyle w:val="aa"/>
+        <w:rPr>
+          <w:lang w:val="en-US"/>
+        </w:rPr>
       </w:pPr>
       <w:r>
         <w:t xml:space="preserve">Рисунок 1.2 — </w:t>
       </w:r>
       <w:r>
         <w:t>Отчет по использованию аппаратных ресурсов</w:t>
+      </w:r>
+    </w:p>
+    <w:p>
+      <w:pPr>
+        <w:spacing w:before="120" w:after="0" w:line="360" w:lineRule="auto"/>
+        <w:ind w:firstLine="709"/>
+        <w:jc w:val="both"/>
+        <w:rPr>
+          <w:rFonts w:ascii="Times New Roman" w:hAnsi="Times New Roman" w:cs="Times New Roman"/>
+          <w:sz w:val="28"/>
+          <w:szCs w:val="28"/>
+          <w:lang w:val="ru-RU"/>
+        </w:rPr>
+      </w:pPr>
+      <w:r>
+        <w:rPr>
+          <w:rFonts w:ascii="Times New Roman" w:hAnsi="Times New Roman" w:cs="Times New Roman"/>
+          <w:sz w:val="28"/>
+          <w:szCs w:val="28"/>
+          <w:lang w:val="ru-RU"/>
+        </w:rPr>
+        <w:lastRenderedPageBreak/>
+        <w:t xml:space="preserve">Используется один </w:t>
+      </w:r>
+      <w:r>
+        <w:rPr>
+          <w:rFonts w:ascii="Times New Roman" w:hAnsi="Times New Roman" w:cs="Times New Roman"/>
+          <w:sz w:val="28"/>
+          <w:szCs w:val="28"/>
+        </w:rPr>
+        <w:t>LUT</w:t>
+      </w:r>
+      <w:r>
+        <w:rPr>
+          <w:rFonts w:ascii="Times New Roman" w:hAnsi="Times New Roman" w:cs="Times New Roman"/>
+          <w:sz w:val="28"/>
+          <w:szCs w:val="28"/>
+          <w:lang w:val="ru-RU"/>
+        </w:rPr>
+        <w:t xml:space="preserve"> (</w:t>
+      </w:r>
+      <w:r>
+        <w:rPr>
+          <w:rFonts w:ascii="Times New Roman" w:hAnsi="Times New Roman" w:cs="Times New Roman"/>
+          <w:sz w:val="28"/>
+          <w:szCs w:val="28"/>
+        </w:rPr>
+        <w:t>Look</w:t>
+      </w:r>
+      <w:r>
+        <w:rPr>
+          <w:rFonts w:ascii="Times New Roman" w:hAnsi="Times New Roman" w:cs="Times New Roman"/>
+          <w:sz w:val="28"/>
+          <w:szCs w:val="28"/>
+          <w:lang w:val="ru-RU"/>
+        </w:rPr>
+        <w:t>-</w:t>
+      </w:r>
+      <w:r>
+        <w:rPr>
+          <w:rFonts w:ascii="Times New Roman" w:hAnsi="Times New Roman" w:cs="Times New Roman"/>
+          <w:sz w:val="28"/>
+          <w:szCs w:val="28"/>
+        </w:rPr>
+        <w:t>Up</w:t>
+      </w:r>
+      <w:r>
+        <w:rPr>
+          <w:rFonts w:ascii="Times New Roman" w:hAnsi="Times New Roman" w:cs="Times New Roman"/>
+          <w:sz w:val="28"/>
+          <w:szCs w:val="28"/>
+          <w:lang w:val="ru-RU"/>
+        </w:rPr>
+        <w:t xml:space="preserve"> </w:t>
+      </w:r>
+      <w:r>
+        <w:rPr>
+          <w:rFonts w:ascii="Times New Roman" w:hAnsi="Times New Roman" w:cs="Times New Roman"/>
+          <w:sz w:val="28"/>
+          <w:szCs w:val="28"/>
+        </w:rPr>
+        <w:t>Table</w:t>
+      </w:r>
+      <w:r>
+        <w:rPr>
+          <w:rFonts w:ascii="Times New Roman" w:hAnsi="Times New Roman" w:cs="Times New Roman"/>
+          <w:sz w:val="28"/>
+          <w:szCs w:val="28"/>
+          <w:lang w:val="ru-RU"/>
+        </w:rPr>
+        <w:t xml:space="preserve">), </w:t>
+      </w:r>
+      <w:r>
+        <w:rPr>
+          <w:rFonts w:ascii="Times New Roman" w:hAnsi="Times New Roman" w:cs="Times New Roman"/>
+          <w:sz w:val="28"/>
+          <w:szCs w:val="28"/>
+          <w:lang w:val="ru-RU"/>
+        </w:rPr>
+        <w:t xml:space="preserve">так как входы однобитные. Он реализует функцию. Ресурсы </w:t>
+      </w:r>
+      <w:r>
+        <w:rPr>
+          <w:rFonts w:ascii="Times New Roman" w:hAnsi="Times New Roman" w:cs="Times New Roman"/>
+          <w:sz w:val="28"/>
+          <w:szCs w:val="28"/>
+          <w:lang w:val="ru-RU"/>
+        </w:rPr>
+        <w:t>IO</w:t>
+      </w:r>
+      <w:r>
+        <w:rPr>
+          <w:rFonts w:ascii="Times New Roman" w:hAnsi="Times New Roman" w:cs="Times New Roman"/>
+          <w:sz w:val="28"/>
+          <w:szCs w:val="28"/>
+          <w:lang w:val="ru-RU"/>
+        </w:rPr>
+        <w:t xml:space="preserve"> (</w:t>
+      </w:r>
+      <w:r>
+        <w:rPr>
+          <w:rFonts w:ascii="Times New Roman" w:hAnsi="Times New Roman" w:cs="Times New Roman"/>
+          <w:sz w:val="28"/>
+          <w:szCs w:val="28"/>
+          <w:lang w:val="ru-RU"/>
+        </w:rPr>
+        <w:t>Input</w:t>
+      </w:r>
+      <w:r>
+        <w:rPr>
+          <w:rFonts w:ascii="Times New Roman" w:hAnsi="Times New Roman" w:cs="Times New Roman"/>
+          <w:sz w:val="28"/>
+          <w:szCs w:val="28"/>
+          <w:lang w:val="ru-RU"/>
+        </w:rPr>
+        <w:t>/</w:t>
+      </w:r>
+      <w:r>
+        <w:rPr>
+          <w:rFonts w:ascii="Times New Roman" w:hAnsi="Times New Roman" w:cs="Times New Roman"/>
+          <w:sz w:val="28"/>
+          <w:szCs w:val="28"/>
+          <w:lang w:val="ru-RU"/>
+        </w:rPr>
+        <w:t>Output</w:t>
+      </w:r>
+      <w:r>
+        <w:rPr>
+          <w:rFonts w:ascii="Times New Roman" w:hAnsi="Times New Roman" w:cs="Times New Roman"/>
+          <w:sz w:val="28"/>
+          <w:szCs w:val="28"/>
+          <w:lang w:val="ru-RU"/>
+        </w:rPr>
+        <w:t xml:space="preserve">) </w:t>
+      </w:r>
+      <w:r>
+        <w:rPr>
+          <w:rFonts w:ascii="Times New Roman" w:hAnsi="Times New Roman" w:cs="Times New Roman"/>
+          <w:sz w:val="28"/>
+          <w:szCs w:val="28"/>
+          <w:lang w:val="ru-RU"/>
+        </w:rPr>
+        <w:t>складываются следующим образом</w:t>
+      </w:r>
+      <w:r>
+        <w:rPr>
+          <w:rFonts w:ascii="Times New Roman" w:hAnsi="Times New Roman" w:cs="Times New Roman"/>
+          <w:sz w:val="28"/>
+          <w:szCs w:val="28"/>
+          <w:lang w:val="ru-RU"/>
+        </w:rPr>
+        <w:t xml:space="preserve">: </w:t>
+      </w:r>
+      <w:r>
+        <w:rPr>
+          <w:rFonts w:ascii="Times New Roman" w:hAnsi="Times New Roman" w:cs="Times New Roman"/>
+          <w:sz w:val="28"/>
+          <w:szCs w:val="28"/>
+          <w:lang w:val="ru-RU"/>
+        </w:rPr>
+        <w:t>четыре бита (ширина входных данных) и два бита (ширина выходных данных), в итоге</w:t>
+      </w:r>
+      <w:r>
+        <w:rPr>
+          <w:rFonts w:ascii="Times New Roman" w:hAnsi="Times New Roman" w:cs="Times New Roman"/>
+          <w:sz w:val="28"/>
+          <w:szCs w:val="28"/>
+          <w:lang w:val="ru-RU"/>
+        </w:rPr>
+        <w:t xml:space="preserve"> – </w:t>
+      </w:r>
+      <w:r>
+        <w:rPr>
+          <w:rFonts w:ascii="Times New Roman" w:hAnsi="Times New Roman" w:cs="Times New Roman"/>
+          <w:sz w:val="28"/>
+          <w:szCs w:val="28"/>
+          <w:lang w:val="ru-RU"/>
+        </w:rPr>
+        <w:t>6 затраченных IO ресурсов.</w:t>
       </w:r>
     </w:p>
     <w:p>
@@ -3784,7 +4002,7 @@
           <w:lang w:val="ru-RU"/>
         </w:rPr>
       </w:pPr>
-      <w:bookmarkStart w:id="35" w:name="_Toc159614810"/>
+      <w:bookmarkStart w:id="36" w:name="_Toc159614810"/>
       <w:r>
         <w:rPr>
           <w:rFonts w:ascii="Times New Roman" w:hAnsi="Times New Roman" w:cs="Times New Roman"/>
@@ -3793,10 +4011,9 @@
           <w:szCs w:val="32"/>
           <w:lang w:val="ru-RU"/>
         </w:rPr>
-        <w:lastRenderedPageBreak/>
         <w:t>Реализация функции с операндами большей разрядности и анализ задействованных для этого аппаратных ресурсов</w:t>
       </w:r>
-      <w:bookmarkEnd w:id="35"/>
+      <w:bookmarkEnd w:id="36"/>
     </w:p>
     <w:p>
       <w:pPr>
@@ -4449,7 +4666,6 @@
     <w:p>
       <w:pPr>
         <w:pStyle w:val="aa"/>
-        <w:spacing w:before="120"/>
       </w:pPr>
       <w:r>
         <w:rPr>
@@ -4457,9 +4673,9 @@
           <w:lang w:eastAsia="ru-RU"/>
         </w:rPr>
         <w:drawing>
-          <wp:inline distT="0" distB="0" distL="0" distR="0" wp14:anchorId="7D88858A" wp14:editId="666D6FDF">
-            <wp:extent cx="3017279" cy="3703320"/>
-            <wp:effectExtent l="0" t="0" r="0" b="0"/>
+          <wp:inline distT="0" distB="0" distL="0" distR="0" wp14:anchorId="7D88858A" wp14:editId="2EB344E7">
+            <wp:extent cx="2744110" cy="3368040"/>
+            <wp:effectExtent l="0" t="0" r="0" b="3810"/>
             <wp:docPr id="46" name="Рисунок 46"/>
             <wp:cNvGraphicFramePr>
               <a:graphicFrameLocks xmlns:a="http://schemas.openxmlformats.org/drawingml/2006/main" noChangeAspect="1"/>
@@ -4480,7 +4696,7 @@
                   <pic:spPr>
                     <a:xfrm>
                       <a:off x="0" y="0"/>
-                      <a:ext cx="3023113" cy="3710481"/>
+                      <a:ext cx="2749416" cy="3374552"/>
                     </a:xfrm>
                     <a:prstGeom prst="rect">
                       <a:avLst/>
@@ -4504,13 +4720,13 @@
     <w:p>
       <w:pPr>
         <w:pStyle w:val="aa"/>
-        <w:spacing w:before="120"/>
       </w:pPr>
       <w:r>
         <w:rPr>
           <w:noProof/>
           <w:lang w:eastAsia="ru-RU"/>
         </w:rPr>
+        <w:lastRenderedPageBreak/>
         <w:drawing>
           <wp:inline distT="0" distB="0" distL="0" distR="0" wp14:anchorId="369E42C6" wp14:editId="46D431CF">
             <wp:extent cx="4754880" cy="779359"/>
@@ -4578,7 +4794,136 @@
           <w:szCs w:val="28"/>
           <w:lang w:val="ru-RU"/>
         </w:rPr>
-        <w:lastRenderedPageBreak/>
+        <w:t>При увеличении ширины входных шин данных количество используемых LUT увеличивается до 21. К</w:t>
+      </w:r>
+      <w:r>
+        <w:rPr>
+          <w:rFonts w:ascii="Times New Roman" w:hAnsi="Times New Roman" w:cs="Times New Roman"/>
+          <w:sz w:val="28"/>
+          <w:szCs w:val="28"/>
+          <w:lang w:val="ru-RU"/>
+        </w:rPr>
+        <w:t xml:space="preserve">оличество затраченных </w:t>
+      </w:r>
+      <w:r>
+        <w:rPr>
+          <w:rFonts w:ascii="Times New Roman" w:hAnsi="Times New Roman" w:cs="Times New Roman"/>
+          <w:sz w:val="28"/>
+          <w:szCs w:val="28"/>
+          <w:lang w:val="ru-RU"/>
+        </w:rPr>
+        <w:t>IO ресурсов: двенадцать битов (ширина входных данных</w:t>
+      </w:r>
+      <w:r>
+        <w:rPr>
+          <w:rFonts w:ascii="Times New Roman" w:hAnsi="Times New Roman" w:cs="Times New Roman"/>
+          <w:sz w:val="28"/>
+          <w:szCs w:val="28"/>
+          <w:lang w:val="ru-RU"/>
+        </w:rPr>
+        <w:t>) и шесть бит</w:t>
+      </w:r>
+      <w:r>
+        <w:rPr>
+          <w:rFonts w:ascii="Times New Roman" w:hAnsi="Times New Roman" w:cs="Times New Roman"/>
+          <w:sz w:val="28"/>
+          <w:szCs w:val="28"/>
+          <w:lang w:val="ru-RU"/>
+        </w:rPr>
+        <w:t>ов</w:t>
+      </w:r>
+      <w:r>
+        <w:rPr>
+          <w:rFonts w:ascii="Times New Roman" w:hAnsi="Times New Roman" w:cs="Times New Roman"/>
+          <w:sz w:val="28"/>
+          <w:szCs w:val="28"/>
+          <w:lang w:val="ru-RU"/>
+        </w:rPr>
+        <w:t xml:space="preserve"> </w:t>
+      </w:r>
+      <w:r>
+        <w:rPr>
+          <w:rFonts w:ascii="Times New Roman" w:hAnsi="Times New Roman" w:cs="Times New Roman"/>
+          <w:sz w:val="28"/>
+          <w:szCs w:val="28"/>
+          <w:lang w:val="ru-RU"/>
+        </w:rPr>
+        <w:t>(</w:t>
+      </w:r>
+      <w:r>
+        <w:rPr>
+          <w:rFonts w:ascii="Times New Roman" w:hAnsi="Times New Roman" w:cs="Times New Roman"/>
+          <w:sz w:val="28"/>
+          <w:szCs w:val="28"/>
+          <w:lang w:val="ru-RU"/>
+        </w:rPr>
+        <w:t>ширина выходных данных</w:t>
+      </w:r>
+      <w:r>
+        <w:rPr>
+          <w:rFonts w:ascii="Times New Roman" w:hAnsi="Times New Roman" w:cs="Times New Roman"/>
+          <w:sz w:val="28"/>
+          <w:szCs w:val="28"/>
+          <w:lang w:val="ru-RU"/>
+        </w:rPr>
+        <w:t>)</w:t>
+      </w:r>
+      <w:r>
+        <w:rPr>
+          <w:rFonts w:ascii="Times New Roman" w:hAnsi="Times New Roman" w:cs="Times New Roman"/>
+          <w:sz w:val="28"/>
+          <w:szCs w:val="28"/>
+          <w:lang w:val="ru-RU"/>
+        </w:rPr>
+        <w:t xml:space="preserve">, </w:t>
+      </w:r>
+      <w:r>
+        <w:rPr>
+          <w:rFonts w:ascii="Times New Roman" w:hAnsi="Times New Roman" w:cs="Times New Roman"/>
+          <w:sz w:val="28"/>
+          <w:szCs w:val="28"/>
+          <w:lang w:val="ru-RU"/>
+        </w:rPr>
+        <w:t xml:space="preserve">в итоге – </w:t>
+      </w:r>
+      <w:r>
+        <w:rPr>
+          <w:rFonts w:ascii="Times New Roman" w:hAnsi="Times New Roman" w:cs="Times New Roman"/>
+          <w:sz w:val="28"/>
+          <w:szCs w:val="28"/>
+          <w:lang w:val="ru-RU"/>
+        </w:rPr>
+        <w:t>19</w:t>
+      </w:r>
+      <w:r>
+        <w:rPr>
+          <w:rFonts w:ascii="Times New Roman" w:hAnsi="Times New Roman" w:cs="Times New Roman"/>
+          <w:sz w:val="28"/>
+          <w:szCs w:val="28"/>
+          <w:lang w:val="ru-RU"/>
+        </w:rPr>
+        <w:t xml:space="preserve"> IO ресурсов.</w:t>
+      </w:r>
+    </w:p>
+    <w:p>
+      <w:pPr>
+        <w:spacing w:after="0" w:line="360" w:lineRule="auto"/>
+        <w:ind w:firstLine="709"/>
+        <w:jc w:val="both"/>
+        <w:rPr>
+          <w:rFonts w:ascii="Times New Roman" w:hAnsi="Times New Roman" w:cs="Times New Roman"/>
+          <w:sz w:val="28"/>
+          <w:szCs w:val="28"/>
+          <w:lang w:val="ru-RU"/>
+        </w:rPr>
+      </w:pPr>
+      <w:r>
+        <w:rPr>
+          <w:rFonts w:ascii="Times New Roman" w:hAnsi="Times New Roman" w:cs="Times New Roman"/>
+          <w:sz w:val="28"/>
+          <w:szCs w:val="28"/>
+          <w:lang w:val="ru-RU"/>
+        </w:rPr>
         <w:t>Код модуля верхнего уровня для реализации функции с операндами разрядности 8 представлен в Листинге 1.3</w:t>
       </w:r>
       <w:r>
@@ -5177,7 +5522,6 @@
     <w:p>
       <w:pPr>
         <w:pStyle w:val="aa"/>
-        <w:spacing w:before="120"/>
       </w:pPr>
       <w:r>
         <w:rPr>
@@ -5185,9 +5529,9 @@
           <w:lang w:eastAsia="ru-RU"/>
         </w:rPr>
         <w:drawing>
-          <wp:inline distT="0" distB="0" distL="0" distR="0" wp14:anchorId="185A9DEC" wp14:editId="0DD9E094">
-            <wp:extent cx="5181600" cy="4451074"/>
-            <wp:effectExtent l="0" t="0" r="0" b="6985"/>
+          <wp:inline distT="0" distB="0" distL="0" distR="0" wp14:anchorId="185A9DEC" wp14:editId="6606C0B3">
+            <wp:extent cx="3982908" cy="3421380"/>
+            <wp:effectExtent l="0" t="0" r="0" b="7620"/>
             <wp:docPr id="44" name="Рисунок 44"/>
             <wp:cNvGraphicFramePr>
               <a:graphicFrameLocks xmlns:a="http://schemas.openxmlformats.org/drawingml/2006/main" noChangeAspect="1"/>
@@ -5208,7 +5552,7 @@
                   <pic:spPr>
                     <a:xfrm>
                       <a:off x="0" y="0"/>
-                      <a:ext cx="5183213" cy="4452460"/>
+                      <a:ext cx="3993530" cy="3430505"/>
                     </a:xfrm>
                     <a:prstGeom prst="rect">
                       <a:avLst/>
@@ -5238,13 +5582,13 @@
     <w:p>
       <w:pPr>
         <w:pStyle w:val="aa"/>
-        <w:spacing w:before="120"/>
       </w:pPr>
       <w:r>
         <w:rPr>
           <w:noProof/>
           <w:lang w:eastAsia="ru-RU"/>
         </w:rPr>
+        <w:lastRenderedPageBreak/>
         <w:drawing>
           <wp:inline distT="0" distB="0" distL="0" distR="0" wp14:anchorId="3CAE081A" wp14:editId="3976B566">
             <wp:extent cx="4740557" cy="784860"/>
@@ -5298,8 +5642,286 @@
     </w:p>
     <w:p>
       <w:pPr>
-        <w:pStyle w:val="aa"/>
-        <w:jc w:val="left"/>
+        <w:spacing w:after="0" w:line="360" w:lineRule="auto"/>
+        <w:ind w:firstLine="709"/>
+        <w:jc w:val="both"/>
+        <w:rPr>
+          <w:rFonts w:ascii="Times New Roman" w:hAnsi="Times New Roman" w:cs="Times New Roman"/>
+          <w:sz w:val="28"/>
+          <w:szCs w:val="28"/>
+          <w:lang w:val="ru-RU"/>
+        </w:rPr>
+      </w:pPr>
+      <w:r>
+        <w:rPr>
+          <w:rFonts w:ascii="Times New Roman" w:hAnsi="Times New Roman" w:cs="Times New Roman"/>
+          <w:sz w:val="28"/>
+          <w:szCs w:val="28"/>
+          <w:lang w:val="ru-RU"/>
+        </w:rPr>
+        <w:t xml:space="preserve">Очередное увеличение ширины входных шин данных дает увеличение количества используемых LUT до </w:t>
+      </w:r>
+      <w:r>
+        <w:rPr>
+          <w:rFonts w:ascii="Times New Roman" w:hAnsi="Times New Roman" w:cs="Times New Roman"/>
+          <w:sz w:val="28"/>
+          <w:szCs w:val="28"/>
+          <w:lang w:val="ru-RU"/>
+        </w:rPr>
+        <w:t>231</w:t>
+      </w:r>
+      <w:r>
+        <w:rPr>
+          <w:rFonts w:ascii="Times New Roman" w:hAnsi="Times New Roman" w:cs="Times New Roman"/>
+          <w:sz w:val="28"/>
+          <w:szCs w:val="28"/>
+          <w:lang w:val="ru-RU"/>
+        </w:rPr>
+        <w:t>. К</w:t>
+      </w:r>
+      <w:r>
+        <w:rPr>
+          <w:rFonts w:ascii="Times New Roman" w:hAnsi="Times New Roman" w:cs="Times New Roman"/>
+          <w:sz w:val="28"/>
+          <w:szCs w:val="28"/>
+          <w:lang w:val="ru-RU"/>
+        </w:rPr>
+        <w:t xml:space="preserve">оличество затраченных </w:t>
+      </w:r>
+      <w:r>
+        <w:rPr>
+          <w:rFonts w:ascii="Times New Roman" w:hAnsi="Times New Roman" w:cs="Times New Roman"/>
+          <w:sz w:val="28"/>
+          <w:szCs w:val="28"/>
+          <w:lang w:val="ru-RU"/>
+        </w:rPr>
+        <w:t>IO ресурсов: тридцать два бита (ширина входных данных) и семнадцать бит</w:t>
+      </w:r>
+      <w:r>
+        <w:rPr>
+          <w:rFonts w:ascii="Times New Roman" w:hAnsi="Times New Roman" w:cs="Times New Roman"/>
+          <w:sz w:val="28"/>
+          <w:szCs w:val="28"/>
+          <w:lang w:val="ru-RU"/>
+        </w:rPr>
+        <w:t>ов</w:t>
+      </w:r>
+      <w:r>
+        <w:rPr>
+          <w:rFonts w:ascii="Times New Roman" w:hAnsi="Times New Roman" w:cs="Times New Roman"/>
+          <w:sz w:val="28"/>
+          <w:szCs w:val="28"/>
+          <w:lang w:val="ru-RU"/>
+        </w:rPr>
+        <w:t xml:space="preserve"> (ширина выходных данных), в итоге – 49 IO ресурсов.</w:t>
+      </w:r>
+    </w:p>
+    <w:p>
+      <w:pPr>
+        <w:spacing w:after="0" w:line="360" w:lineRule="auto"/>
+        <w:ind w:firstLine="709"/>
+        <w:jc w:val="both"/>
+        <w:rPr>
+          <w:rFonts w:ascii="Times New Roman" w:hAnsi="Times New Roman" w:cs="Times New Roman"/>
+          <w:sz w:val="28"/>
+          <w:szCs w:val="28"/>
+          <w:lang w:val="ru-RU"/>
+        </w:rPr>
+      </w:pPr>
+    </w:p>
+    <w:p>
+      <w:pPr>
+        <w:spacing w:after="0" w:line="360" w:lineRule="auto"/>
+        <w:ind w:firstLine="709"/>
+        <w:jc w:val="both"/>
+        <w:rPr>
+          <w:rFonts w:ascii="Times New Roman" w:hAnsi="Times New Roman" w:cs="Times New Roman"/>
+          <w:sz w:val="28"/>
+          <w:szCs w:val="28"/>
+          <w:lang w:val="ru-RU"/>
+        </w:rPr>
+      </w:pPr>
+    </w:p>
+    <w:p>
+      <w:pPr>
+        <w:spacing w:after="0" w:line="360" w:lineRule="auto"/>
+        <w:ind w:firstLine="709"/>
+        <w:jc w:val="both"/>
+        <w:rPr>
+          <w:rFonts w:ascii="Times New Roman" w:hAnsi="Times New Roman" w:cs="Times New Roman"/>
+          <w:sz w:val="28"/>
+          <w:szCs w:val="28"/>
+          <w:lang w:val="ru-RU"/>
+        </w:rPr>
+      </w:pPr>
+    </w:p>
+    <w:p>
+      <w:pPr>
+        <w:spacing w:after="0" w:line="360" w:lineRule="auto"/>
+        <w:ind w:firstLine="709"/>
+        <w:jc w:val="both"/>
+        <w:rPr>
+          <w:rFonts w:ascii="Times New Roman" w:hAnsi="Times New Roman" w:cs="Times New Roman"/>
+          <w:sz w:val="28"/>
+          <w:szCs w:val="28"/>
+          <w:lang w:val="ru-RU"/>
+        </w:rPr>
+      </w:pPr>
+    </w:p>
+    <w:p>
+      <w:pPr>
+        <w:spacing w:after="0" w:line="360" w:lineRule="auto"/>
+        <w:ind w:firstLine="709"/>
+        <w:jc w:val="both"/>
+        <w:rPr>
+          <w:rFonts w:ascii="Times New Roman" w:hAnsi="Times New Roman" w:cs="Times New Roman"/>
+          <w:sz w:val="28"/>
+          <w:szCs w:val="28"/>
+          <w:lang w:val="ru-RU"/>
+        </w:rPr>
+      </w:pPr>
+    </w:p>
+    <w:p>
+      <w:pPr>
+        <w:spacing w:after="0" w:line="360" w:lineRule="auto"/>
+        <w:ind w:firstLine="709"/>
+        <w:jc w:val="both"/>
+        <w:rPr>
+          <w:rFonts w:ascii="Times New Roman" w:hAnsi="Times New Roman" w:cs="Times New Roman"/>
+          <w:sz w:val="28"/>
+          <w:szCs w:val="28"/>
+          <w:lang w:val="ru-RU"/>
+        </w:rPr>
+      </w:pPr>
+    </w:p>
+    <w:p>
+      <w:pPr>
+        <w:spacing w:after="0" w:line="360" w:lineRule="auto"/>
+        <w:ind w:firstLine="709"/>
+        <w:jc w:val="both"/>
+        <w:rPr>
+          <w:rFonts w:ascii="Times New Roman" w:hAnsi="Times New Roman" w:cs="Times New Roman"/>
+          <w:sz w:val="28"/>
+          <w:szCs w:val="28"/>
+          <w:lang w:val="ru-RU"/>
+        </w:rPr>
+      </w:pPr>
+    </w:p>
+    <w:p>
+      <w:pPr>
+        <w:spacing w:after="0" w:line="360" w:lineRule="auto"/>
+        <w:ind w:firstLine="709"/>
+        <w:jc w:val="both"/>
+        <w:rPr>
+          <w:rFonts w:ascii="Times New Roman" w:hAnsi="Times New Roman" w:cs="Times New Roman"/>
+          <w:sz w:val="28"/>
+          <w:szCs w:val="28"/>
+          <w:lang w:val="ru-RU"/>
+        </w:rPr>
+      </w:pPr>
+    </w:p>
+    <w:p>
+      <w:pPr>
+        <w:spacing w:after="0" w:line="360" w:lineRule="auto"/>
+        <w:ind w:firstLine="709"/>
+        <w:jc w:val="both"/>
+        <w:rPr>
+          <w:rFonts w:ascii="Times New Roman" w:hAnsi="Times New Roman" w:cs="Times New Roman"/>
+          <w:sz w:val="28"/>
+          <w:szCs w:val="28"/>
+          <w:lang w:val="ru-RU"/>
+        </w:rPr>
+      </w:pPr>
+    </w:p>
+    <w:p>
+      <w:pPr>
+        <w:spacing w:after="0" w:line="360" w:lineRule="auto"/>
+        <w:ind w:firstLine="709"/>
+        <w:jc w:val="both"/>
+        <w:rPr>
+          <w:rFonts w:ascii="Times New Roman" w:hAnsi="Times New Roman" w:cs="Times New Roman"/>
+          <w:sz w:val="28"/>
+          <w:szCs w:val="28"/>
+          <w:lang w:val="ru-RU"/>
+        </w:rPr>
+      </w:pPr>
+    </w:p>
+    <w:p>
+      <w:pPr>
+        <w:spacing w:after="0" w:line="360" w:lineRule="auto"/>
+        <w:ind w:firstLine="709"/>
+        <w:jc w:val="both"/>
+        <w:rPr>
+          <w:rFonts w:ascii="Times New Roman" w:hAnsi="Times New Roman" w:cs="Times New Roman"/>
+          <w:sz w:val="28"/>
+          <w:szCs w:val="28"/>
+          <w:lang w:val="ru-RU"/>
+        </w:rPr>
+      </w:pPr>
+    </w:p>
+    <w:p>
+      <w:pPr>
+        <w:spacing w:after="0" w:line="360" w:lineRule="auto"/>
+        <w:ind w:firstLine="709"/>
+        <w:jc w:val="both"/>
+        <w:rPr>
+          <w:rFonts w:ascii="Times New Roman" w:hAnsi="Times New Roman" w:cs="Times New Roman"/>
+          <w:sz w:val="28"/>
+          <w:szCs w:val="28"/>
+          <w:lang w:val="ru-RU"/>
+        </w:rPr>
+      </w:pPr>
+    </w:p>
+    <w:p>
+      <w:pPr>
+        <w:spacing w:after="0" w:line="360" w:lineRule="auto"/>
+        <w:ind w:firstLine="709"/>
+        <w:jc w:val="both"/>
+        <w:rPr>
+          <w:rFonts w:ascii="Times New Roman" w:hAnsi="Times New Roman" w:cs="Times New Roman"/>
+          <w:sz w:val="28"/>
+          <w:szCs w:val="28"/>
+          <w:lang w:val="ru-RU"/>
+        </w:rPr>
+      </w:pPr>
+    </w:p>
+    <w:p>
+      <w:pPr>
+        <w:spacing w:after="0" w:line="360" w:lineRule="auto"/>
+        <w:ind w:firstLine="709"/>
+        <w:jc w:val="both"/>
+        <w:rPr>
+          <w:rFonts w:ascii="Times New Roman" w:hAnsi="Times New Roman" w:cs="Times New Roman"/>
+          <w:sz w:val="28"/>
+          <w:szCs w:val="28"/>
+          <w:lang w:val="ru-RU"/>
+        </w:rPr>
+      </w:pPr>
+    </w:p>
+    <w:p>
+      <w:pPr>
+        <w:spacing w:after="0" w:line="360" w:lineRule="auto"/>
+        <w:ind w:firstLine="709"/>
+        <w:jc w:val="both"/>
+        <w:rPr>
+          <w:rFonts w:ascii="Times New Roman" w:hAnsi="Times New Roman" w:cs="Times New Roman"/>
+          <w:sz w:val="28"/>
+          <w:szCs w:val="28"/>
+          <w:lang w:val="ru-RU"/>
+        </w:rPr>
+      </w:pPr>
+    </w:p>
+    <w:p>
+      <w:pPr>
+        <w:spacing w:after="0" w:line="360" w:lineRule="auto"/>
+        <w:ind w:firstLine="709"/>
+        <w:jc w:val="both"/>
+        <w:rPr>
+          <w:rFonts w:ascii="Times New Roman" w:hAnsi="Times New Roman" w:cs="Times New Roman"/>
+          <w:sz w:val="28"/>
+          <w:szCs w:val="28"/>
+          <w:lang w:val="ru-RU"/>
+        </w:rPr>
       </w:pPr>
     </w:p>
     <w:p>
@@ -5319,7 +5941,7 @@
           <w:lang w:val="ru-RU"/>
         </w:rPr>
       </w:pPr>
-      <w:bookmarkStart w:id="36" w:name="_Toc159614811"/>
+      <w:bookmarkStart w:id="37" w:name="_Toc159614811"/>
       <w:r>
         <w:rPr>
           <w:rFonts w:ascii="Times New Roman" w:hAnsi="Times New Roman" w:cs="Times New Roman"/>
@@ -5330,7 +5952,7 @@
         <w:lastRenderedPageBreak/>
         <w:t>РЕАЛИЗАЦИЯ ФУНКЦИИ СО ЗНАКОВЫМИ ОПЕРАНДАМИ</w:t>
       </w:r>
-      <w:bookmarkEnd w:id="36"/>
+      <w:bookmarkEnd w:id="37"/>
     </w:p>
     <w:p>
       <w:pPr>
@@ -5350,7 +5972,7 @@
           <w:lang w:val="ru-RU"/>
         </w:rPr>
       </w:pPr>
-      <w:bookmarkStart w:id="37" w:name="_Toc159614812"/>
+      <w:bookmarkStart w:id="38" w:name="_Toc159614812"/>
       <w:r>
         <w:rPr>
           <w:rFonts w:ascii="Times New Roman" w:hAnsi="Times New Roman" w:cs="Times New Roman"/>
@@ -5361,7 +5983,7 @@
         </w:rPr>
         <w:t>Реализация функции со знаковыми операндами и анализ задействованных для этого аппаратных ресурсов</w:t>
       </w:r>
-      <w:bookmarkEnd w:id="37"/>
+      <w:bookmarkEnd w:id="38"/>
     </w:p>
     <w:p>
       <w:pPr>
@@ -5970,7 +6592,6 @@
     <w:p>
       <w:pPr>
         <w:pStyle w:val="aa"/>
-        <w:spacing w:before="120"/>
       </w:pPr>
       <w:r>
         <w:rPr>
@@ -5978,9 +6599,9 @@
           <w:lang w:eastAsia="ru-RU"/>
         </w:rPr>
         <w:drawing>
-          <wp:inline distT="0" distB="0" distL="0" distR="0" wp14:anchorId="5DE4680A" wp14:editId="09463805">
-            <wp:extent cx="2827020" cy="2739253"/>
-            <wp:effectExtent l="0" t="0" r="0" b="4445"/>
+          <wp:inline distT="0" distB="0" distL="0" distR="0" wp14:anchorId="5DE4680A" wp14:editId="688A86CC">
+            <wp:extent cx="3539067" cy="3429195"/>
+            <wp:effectExtent l="0" t="0" r="4445" b="0"/>
             <wp:docPr id="1" name="Рисунок 1"/>
             <wp:cNvGraphicFramePr>
               <a:graphicFrameLocks xmlns:a="http://schemas.openxmlformats.org/drawingml/2006/main" noChangeAspect="1"/>
@@ -6001,7 +6622,7 @@
                   <pic:spPr>
                     <a:xfrm>
                       <a:off x="0" y="0"/>
-                      <a:ext cx="2827415" cy="2739636"/>
+                      <a:ext cx="3545410" cy="3435341"/>
                     </a:xfrm>
                     <a:prstGeom prst="rect">
                       <a:avLst/>
@@ -6031,13 +6652,13 @@
     <w:p>
       <w:pPr>
         <w:pStyle w:val="aa"/>
-        <w:spacing w:before="120"/>
       </w:pPr>
       <w:r>
         <w:rPr>
           <w:noProof/>
           <w:lang w:eastAsia="ru-RU"/>
         </w:rPr>
+        <w:lastRenderedPageBreak/>
         <w:drawing>
           <wp:inline distT="0" distB="0" distL="0" distR="0" wp14:anchorId="455C32D7" wp14:editId="1BBDF7F3">
             <wp:extent cx="4602480" cy="792480"/>
@@ -6088,6 +6709,181 @@
     </w:p>
     <w:p>
       <w:pPr>
+        <w:spacing w:after="0" w:line="360" w:lineRule="auto"/>
+        <w:ind w:firstLine="709"/>
+        <w:jc w:val="both"/>
+        <w:rPr>
+          <w:rFonts w:ascii="Times New Roman" w:hAnsi="Times New Roman" w:cs="Times New Roman"/>
+          <w:sz w:val="28"/>
+          <w:szCs w:val="28"/>
+          <w:lang w:val="ru-RU"/>
+        </w:rPr>
+      </w:pPr>
+      <w:r>
+        <w:rPr>
+          <w:rFonts w:ascii="Times New Roman" w:hAnsi="Times New Roman" w:cs="Times New Roman"/>
+          <w:sz w:val="28"/>
+          <w:szCs w:val="28"/>
+          <w:lang w:val="ru-RU"/>
+        </w:rPr>
+        <w:t>И</w:t>
+      </w:r>
+      <w:r>
+        <w:rPr>
+          <w:rFonts w:ascii="Times New Roman" w:hAnsi="Times New Roman" w:cs="Times New Roman"/>
+          <w:sz w:val="28"/>
+          <w:szCs w:val="28"/>
+          <w:lang w:val="ru-RU"/>
+        </w:rPr>
+        <w:t>спользуется 5</w:t>
+      </w:r>
+      <w:r>
+        <w:rPr>
+          <w:rFonts w:ascii="Times New Roman" w:hAnsi="Times New Roman" w:cs="Times New Roman"/>
+          <w:sz w:val="28"/>
+          <w:szCs w:val="28"/>
+          <w:lang w:val="ru-RU"/>
+        </w:rPr>
+        <w:t xml:space="preserve"> </w:t>
+      </w:r>
+      <w:r>
+        <w:rPr>
+          <w:rFonts w:ascii="Times New Roman" w:hAnsi="Times New Roman" w:cs="Times New Roman"/>
+          <w:sz w:val="28"/>
+          <w:szCs w:val="28"/>
+          <w:lang w:val="ru-RU"/>
+        </w:rPr>
+        <w:t>LUT</w:t>
+      </w:r>
+      <w:r>
+        <w:rPr>
+          <w:rFonts w:ascii="Times New Roman" w:hAnsi="Times New Roman" w:cs="Times New Roman"/>
+          <w:sz w:val="28"/>
+          <w:szCs w:val="28"/>
+          <w:lang w:val="ru-RU"/>
+        </w:rPr>
+        <w:t xml:space="preserve">. </w:t>
+      </w:r>
+      <w:r>
+        <w:rPr>
+          <w:rFonts w:ascii="Times New Roman" w:hAnsi="Times New Roman" w:cs="Times New Roman"/>
+          <w:sz w:val="28"/>
+          <w:szCs w:val="28"/>
+          <w:lang w:val="ru-RU"/>
+        </w:rPr>
+        <w:t>К</w:t>
+      </w:r>
+      <w:r>
+        <w:rPr>
+          <w:rFonts w:ascii="Times New Roman" w:hAnsi="Times New Roman" w:cs="Times New Roman"/>
+          <w:sz w:val="28"/>
+          <w:szCs w:val="28"/>
+          <w:lang w:val="ru-RU"/>
+        </w:rPr>
+        <w:t xml:space="preserve">оличество затраченных </w:t>
+      </w:r>
+      <w:r>
+        <w:rPr>
+          <w:rFonts w:ascii="Times New Roman" w:hAnsi="Times New Roman" w:cs="Times New Roman"/>
+          <w:sz w:val="28"/>
+          <w:szCs w:val="28"/>
+          <w:lang w:val="ru-RU"/>
+        </w:rPr>
+        <w:t xml:space="preserve">IO ресурсов: </w:t>
+      </w:r>
+      <w:r>
+        <w:rPr>
+          <w:rFonts w:ascii="Times New Roman" w:hAnsi="Times New Roman" w:cs="Times New Roman"/>
+          <w:sz w:val="28"/>
+          <w:szCs w:val="28"/>
+          <w:lang w:val="ru-RU"/>
+        </w:rPr>
+        <w:t>восемь</w:t>
+      </w:r>
+      <w:r>
+        <w:rPr>
+          <w:rFonts w:ascii="Times New Roman" w:hAnsi="Times New Roman" w:cs="Times New Roman"/>
+          <w:sz w:val="28"/>
+          <w:szCs w:val="28"/>
+          <w:lang w:val="ru-RU"/>
+        </w:rPr>
+        <w:t xml:space="preserve"> бит</w:t>
+      </w:r>
+      <w:r>
+        <w:rPr>
+          <w:rFonts w:ascii="Times New Roman" w:hAnsi="Times New Roman" w:cs="Times New Roman"/>
+          <w:sz w:val="28"/>
+          <w:szCs w:val="28"/>
+          <w:lang w:val="ru-RU"/>
+        </w:rPr>
+        <w:t>ов</w:t>
+      </w:r>
+      <w:r>
+        <w:rPr>
+          <w:rFonts w:ascii="Times New Roman" w:hAnsi="Times New Roman" w:cs="Times New Roman"/>
+          <w:sz w:val="28"/>
+          <w:szCs w:val="28"/>
+          <w:lang w:val="ru-RU"/>
+        </w:rPr>
+        <w:t xml:space="preserve"> (ширина входных данных) и </w:t>
+      </w:r>
+      <w:r>
+        <w:rPr>
+          <w:rFonts w:ascii="Times New Roman" w:hAnsi="Times New Roman" w:cs="Times New Roman"/>
+          <w:sz w:val="28"/>
+          <w:szCs w:val="28"/>
+          <w:lang w:val="ru-RU"/>
+        </w:rPr>
+        <w:t>3</w:t>
+      </w:r>
+      <w:r>
+        <w:rPr>
+          <w:rFonts w:ascii="Times New Roman" w:hAnsi="Times New Roman" w:cs="Times New Roman"/>
+          <w:sz w:val="28"/>
+          <w:szCs w:val="28"/>
+          <w:lang w:val="ru-RU"/>
+        </w:rPr>
+        <w:t xml:space="preserve"> бит</w:t>
+      </w:r>
+      <w:r>
+        <w:rPr>
+          <w:rFonts w:ascii="Times New Roman" w:hAnsi="Times New Roman" w:cs="Times New Roman"/>
+          <w:sz w:val="28"/>
+          <w:szCs w:val="28"/>
+          <w:lang w:val="ru-RU"/>
+        </w:rPr>
+        <w:t>а</w:t>
+      </w:r>
+      <w:r>
+        <w:rPr>
+          <w:rFonts w:ascii="Times New Roman" w:hAnsi="Times New Roman" w:cs="Times New Roman"/>
+          <w:sz w:val="28"/>
+          <w:szCs w:val="28"/>
+          <w:lang w:val="ru-RU"/>
+        </w:rPr>
+        <w:t xml:space="preserve"> (ширина выходных данных), в итоге – </w:t>
+      </w:r>
+      <w:r>
+        <w:rPr>
+          <w:rFonts w:ascii="Times New Roman" w:hAnsi="Times New Roman" w:cs="Times New Roman"/>
+          <w:sz w:val="28"/>
+          <w:szCs w:val="28"/>
+          <w:lang w:val="ru-RU"/>
+        </w:rPr>
+        <w:t>11</w:t>
+      </w:r>
+      <w:r>
+        <w:rPr>
+          <w:rFonts w:ascii="Times New Roman" w:hAnsi="Times New Roman" w:cs="Times New Roman"/>
+          <w:sz w:val="28"/>
+          <w:szCs w:val="28"/>
+          <w:lang w:val="ru-RU"/>
+        </w:rPr>
+        <w:t xml:space="preserve"> IO ресурсов.</w:t>
+      </w:r>
+    </w:p>
+    <w:p>
+      <w:pPr>
         <w:pStyle w:val="2"/>
         <w:numPr>
           <w:ilvl w:val="1"/>
@@ -6104,7 +6900,7 @@
           <w:lang w:val="ru-RU"/>
         </w:rPr>
       </w:pPr>
-      <w:bookmarkStart w:id="38" w:name="_Toc159614813"/>
+      <w:bookmarkStart w:id="39" w:name="_Toc159614813"/>
       <w:r>
         <w:rPr>
           <w:rFonts w:ascii="Times New Roman" w:hAnsi="Times New Roman" w:cs="Times New Roman"/>
@@ -6113,10 +6909,9 @@
           <w:szCs w:val="32"/>
           <w:lang w:val="ru-RU"/>
         </w:rPr>
-        <w:lastRenderedPageBreak/>
         <w:t>Реализация функции со знаковыми операндами большей разрядности и анализ задействованных для этого аппаратных ресурсов</w:t>
       </w:r>
-      <w:bookmarkEnd w:id="38"/>
+      <w:bookmarkEnd w:id="39"/>
     </w:p>
     <w:p>
       <w:pPr>
@@ -6791,17 +7586,17 @@
     <w:p>
       <w:pPr>
         <w:pStyle w:val="aa"/>
-        <w:spacing w:before="120"/>
       </w:pPr>
       <w:r>
         <w:rPr>
           <w:noProof/>
           <w:lang w:eastAsia="ru-RU"/>
         </w:rPr>
+        <w:lastRenderedPageBreak/>
         <w:drawing>
-          <wp:inline distT="0" distB="0" distL="0" distR="0" wp14:anchorId="3248D460" wp14:editId="62EB5E57">
-            <wp:extent cx="5113020" cy="3438056"/>
-            <wp:effectExtent l="0" t="0" r="0" b="0"/>
+          <wp:inline distT="0" distB="0" distL="0" distR="0" wp14:anchorId="3248D460" wp14:editId="530FE9AB">
+            <wp:extent cx="5288424" cy="3556000"/>
+            <wp:effectExtent l="0" t="0" r="7620" b="6350"/>
             <wp:docPr id="37" name="Рисунок 37"/>
             <wp:cNvGraphicFramePr>
               <a:graphicFrameLocks xmlns:a="http://schemas.openxmlformats.org/drawingml/2006/main" noChangeAspect="1"/>
@@ -6822,7 +7617,7 @@
                   <pic:spPr>
                     <a:xfrm>
                       <a:off x="0" y="0"/>
-                      <a:ext cx="5116831" cy="3440619"/>
+                      <a:ext cx="5293273" cy="3559261"/>
                     </a:xfrm>
                     <a:prstGeom prst="rect">
                       <a:avLst/>
@@ -6852,7 +7647,6 @@
     <w:p>
       <w:pPr>
         <w:pStyle w:val="aa"/>
-        <w:spacing w:before="120"/>
       </w:pPr>
       <w:r>
         <w:rPr>
@@ -6926,7 +7720,145 @@
           <w:szCs w:val="28"/>
           <w:lang w:val="ru-RU"/>
         </w:rPr>
-        <w:lastRenderedPageBreak/>
+        <w:t xml:space="preserve">При увеличении ширины входных шин данных количество используемых LUT увеличивается до </w:t>
+      </w:r>
+      <w:r>
+        <w:rPr>
+          <w:rFonts w:ascii="Times New Roman" w:hAnsi="Times New Roman" w:cs="Times New Roman"/>
+          <w:sz w:val="28"/>
+          <w:szCs w:val="28"/>
+          <w:lang w:val="ru-RU"/>
+        </w:rPr>
+        <w:t>72</w:t>
+      </w:r>
+      <w:r>
+        <w:rPr>
+          <w:rFonts w:ascii="Times New Roman" w:hAnsi="Times New Roman" w:cs="Times New Roman"/>
+          <w:sz w:val="28"/>
+          <w:szCs w:val="28"/>
+          <w:lang w:val="ru-RU"/>
+        </w:rPr>
+        <w:t>. К</w:t>
+      </w:r>
+      <w:r>
+        <w:rPr>
+          <w:rFonts w:ascii="Times New Roman" w:hAnsi="Times New Roman" w:cs="Times New Roman"/>
+          <w:sz w:val="28"/>
+          <w:szCs w:val="28"/>
+          <w:lang w:val="ru-RU"/>
+        </w:rPr>
+        <w:t xml:space="preserve">оличество затраченных </w:t>
+      </w:r>
+      <w:r>
+        <w:rPr>
+          <w:rFonts w:ascii="Times New Roman" w:hAnsi="Times New Roman" w:cs="Times New Roman"/>
+          <w:sz w:val="28"/>
+          <w:szCs w:val="28"/>
+          <w:lang w:val="ru-RU"/>
+        </w:rPr>
+        <w:t xml:space="preserve">IO ресурсов: </w:t>
+      </w:r>
+      <w:r>
+        <w:rPr>
+          <w:rFonts w:ascii="Times New Roman" w:hAnsi="Times New Roman" w:cs="Times New Roman"/>
+          <w:sz w:val="28"/>
+          <w:szCs w:val="28"/>
+          <w:lang w:val="ru-RU"/>
+        </w:rPr>
+        <w:t>шестнадцать битов</w:t>
+      </w:r>
+      <w:r>
+        <w:rPr>
+          <w:rFonts w:ascii="Times New Roman" w:hAnsi="Times New Roman" w:cs="Times New Roman"/>
+          <w:sz w:val="28"/>
+          <w:szCs w:val="28"/>
+          <w:lang w:val="ru-RU"/>
+        </w:rPr>
+        <w:t xml:space="preserve"> (ширина входных данных) и </w:t>
+      </w:r>
+      <w:r>
+        <w:rPr>
+          <w:rFonts w:ascii="Times New Roman" w:hAnsi="Times New Roman" w:cs="Times New Roman"/>
+          <w:sz w:val="28"/>
+          <w:szCs w:val="28"/>
+          <w:lang w:val="ru-RU"/>
+        </w:rPr>
+        <w:t>семь</w:t>
+      </w:r>
+      <w:r>
+        <w:rPr>
+          <w:rFonts w:ascii="Times New Roman" w:hAnsi="Times New Roman" w:cs="Times New Roman"/>
+          <w:sz w:val="28"/>
+          <w:szCs w:val="28"/>
+          <w:lang w:val="ru-RU"/>
+        </w:rPr>
+        <w:t xml:space="preserve"> бит</w:t>
+      </w:r>
+      <w:r>
+        <w:rPr>
+          <w:rFonts w:ascii="Times New Roman" w:hAnsi="Times New Roman" w:cs="Times New Roman"/>
+          <w:sz w:val="28"/>
+          <w:szCs w:val="28"/>
+          <w:lang w:val="ru-RU"/>
+        </w:rPr>
+        <w:t>ов</w:t>
+      </w:r>
+      <w:r>
+        <w:rPr>
+          <w:rFonts w:ascii="Times New Roman" w:hAnsi="Times New Roman" w:cs="Times New Roman"/>
+          <w:sz w:val="28"/>
+          <w:szCs w:val="28"/>
+          <w:lang w:val="ru-RU"/>
+        </w:rPr>
+        <w:t xml:space="preserve"> (ширина выходных данных), в итоге – </w:t>
+      </w:r>
+      <w:r>
+        <w:rPr>
+          <w:rFonts w:ascii="Times New Roman" w:hAnsi="Times New Roman" w:cs="Times New Roman"/>
+          <w:sz w:val="28"/>
+          <w:szCs w:val="28"/>
+          <w:lang w:val="ru-RU"/>
+        </w:rPr>
+        <w:t>23</w:t>
+      </w:r>
+      <w:r>
+        <w:rPr>
+          <w:rFonts w:ascii="Times New Roman" w:hAnsi="Times New Roman" w:cs="Times New Roman"/>
+          <w:sz w:val="28"/>
+          <w:szCs w:val="28"/>
+          <w:lang w:val="ru-RU"/>
+        </w:rPr>
+        <w:t xml:space="preserve"> IO ресурса</w:t>
+      </w:r>
+      <w:r>
+        <w:rPr>
+          <w:rFonts w:ascii="Times New Roman" w:hAnsi="Times New Roman" w:cs="Times New Roman"/>
+          <w:sz w:val="28"/>
+          <w:szCs w:val="28"/>
+          <w:lang w:val="ru-RU"/>
+        </w:rPr>
+        <w:t>.</w:t>
+      </w:r>
+    </w:p>
+    <w:p>
+      <w:pPr>
+        <w:spacing w:after="0" w:line="360" w:lineRule="auto"/>
+        <w:ind w:firstLine="709"/>
+        <w:jc w:val="both"/>
+        <w:rPr>
+          <w:rFonts w:ascii="Times New Roman" w:hAnsi="Times New Roman" w:cs="Times New Roman"/>
+          <w:sz w:val="28"/>
+          <w:szCs w:val="28"/>
+          <w:lang w:val="ru-RU"/>
+        </w:rPr>
+      </w:pPr>
+      <w:r>
+        <w:rPr>
+          <w:rFonts w:ascii="Times New Roman" w:hAnsi="Times New Roman" w:cs="Times New Roman"/>
+          <w:sz w:val="28"/>
+          <w:szCs w:val="28"/>
+          <w:lang w:val="ru-RU"/>
+        </w:rPr>
         <w:t>Код модуля верхнего уровня для реализации функции с</w:t>
       </w:r>
       <w:r>
@@ -7022,7 +7954,7 @@
           <w:shd w:val="clear" w:color="auto" w:fill="FFFFFF"/>
           <w:lang w:val="ru-RU"/>
         </w:rPr>
-        <w:t xml:space="preserve"> 1</w:t>
+        <w:t xml:space="preserve"> 2</w:t>
       </w:r>
       <w:r>
         <w:rPr>
@@ -7599,13 +8531,13 @@
     <w:p>
       <w:pPr>
         <w:pStyle w:val="aa"/>
-        <w:spacing w:before="120"/>
       </w:pPr>
       <w:r>
         <w:rPr>
           <w:noProof/>
           <w:lang w:eastAsia="ru-RU"/>
         </w:rPr>
+        <w:lastRenderedPageBreak/>
         <w:drawing>
           <wp:inline distT="0" distB="0" distL="0" distR="0" wp14:anchorId="07FEAB72" wp14:editId="3C3B7F82">
             <wp:extent cx="5172331" cy="4671060"/>
@@ -7666,7 +8598,6 @@
     <w:p>
       <w:pPr>
         <w:pStyle w:val="aa"/>
-        <w:spacing w:before="120"/>
       </w:pPr>
       <w:r>
         <w:rPr>
@@ -7729,6 +8660,180 @@
     </w:p>
     <w:p>
       <w:pPr>
+        <w:spacing w:after="0" w:line="360" w:lineRule="auto"/>
+        <w:ind w:firstLine="709"/>
+        <w:jc w:val="both"/>
+        <w:rPr>
+          <w:rFonts w:ascii="Times New Roman" w:hAnsi="Times New Roman" w:cs="Times New Roman"/>
+          <w:sz w:val="28"/>
+          <w:szCs w:val="28"/>
+          <w:lang w:val="ru-RU"/>
+        </w:rPr>
+      </w:pPr>
+      <w:r>
+        <w:rPr>
+          <w:rFonts w:ascii="Times New Roman" w:hAnsi="Times New Roman" w:cs="Times New Roman"/>
+          <w:sz w:val="28"/>
+          <w:szCs w:val="28"/>
+          <w:lang w:val="ru-RU"/>
+        </w:rPr>
+        <w:t xml:space="preserve">Очередное увеличение ширины входных шин данных дает увеличение количества используемых LUT до </w:t>
+      </w:r>
+      <w:r>
+        <w:rPr>
+          <w:rFonts w:ascii="Times New Roman" w:hAnsi="Times New Roman" w:cs="Times New Roman"/>
+          <w:sz w:val="28"/>
+          <w:szCs w:val="28"/>
+          <w:lang w:val="ru-RU"/>
+        </w:rPr>
+        <w:t>393</w:t>
+      </w:r>
+      <w:r>
+        <w:rPr>
+          <w:rFonts w:ascii="Times New Roman" w:hAnsi="Times New Roman" w:cs="Times New Roman"/>
+          <w:sz w:val="28"/>
+          <w:szCs w:val="28"/>
+          <w:lang w:val="ru-RU"/>
+        </w:rPr>
+        <w:t>. К</w:t>
+      </w:r>
+      <w:r>
+        <w:rPr>
+          <w:rFonts w:ascii="Times New Roman" w:hAnsi="Times New Roman" w:cs="Times New Roman"/>
+          <w:sz w:val="28"/>
+          <w:szCs w:val="28"/>
+          <w:lang w:val="ru-RU"/>
+        </w:rPr>
+        <w:t xml:space="preserve">оличество затраченных </w:t>
+      </w:r>
+      <w:r>
+        <w:rPr>
+          <w:rFonts w:ascii="Times New Roman" w:hAnsi="Times New Roman" w:cs="Times New Roman"/>
+          <w:sz w:val="28"/>
+          <w:szCs w:val="28"/>
+          <w:lang w:val="ru-RU"/>
+        </w:rPr>
+        <w:t>IO ресурсов: т</w:t>
+      </w:r>
+      <w:r>
+        <w:rPr>
+          <w:rFonts w:ascii="Times New Roman" w:hAnsi="Times New Roman" w:cs="Times New Roman"/>
+          <w:sz w:val="28"/>
+          <w:szCs w:val="28"/>
+          <w:lang w:val="ru-RU"/>
+        </w:rPr>
+        <w:t>ридцать шесть</w:t>
+      </w:r>
+      <w:r>
+        <w:rPr>
+          <w:rFonts w:ascii="Times New Roman" w:hAnsi="Times New Roman" w:cs="Times New Roman"/>
+          <w:sz w:val="28"/>
+          <w:szCs w:val="28"/>
+          <w:lang w:val="ru-RU"/>
+        </w:rPr>
+        <w:t xml:space="preserve"> бит</w:t>
+      </w:r>
+      <w:r>
+        <w:rPr>
+          <w:rFonts w:ascii="Times New Roman" w:hAnsi="Times New Roman" w:cs="Times New Roman"/>
+          <w:sz w:val="28"/>
+          <w:szCs w:val="28"/>
+          <w:lang w:val="ru-RU"/>
+        </w:rPr>
+        <w:t>ов</w:t>
+      </w:r>
+      <w:r>
+        <w:rPr>
+          <w:rFonts w:ascii="Times New Roman" w:hAnsi="Times New Roman" w:cs="Times New Roman"/>
+          <w:sz w:val="28"/>
+          <w:szCs w:val="28"/>
+          <w:lang w:val="ru-RU"/>
+        </w:rPr>
+        <w:t xml:space="preserve"> (ширина входных данных) и </w:t>
+      </w:r>
+      <w:r>
+        <w:rPr>
+          <w:rFonts w:ascii="Times New Roman" w:hAnsi="Times New Roman" w:cs="Times New Roman"/>
+          <w:sz w:val="28"/>
+          <w:szCs w:val="28"/>
+          <w:lang w:val="ru-RU"/>
+        </w:rPr>
+        <w:t>семнадцать</w:t>
+      </w:r>
+      <w:r>
+        <w:rPr>
+          <w:rFonts w:ascii="Times New Roman" w:hAnsi="Times New Roman" w:cs="Times New Roman"/>
+          <w:sz w:val="28"/>
+          <w:szCs w:val="28"/>
+          <w:lang w:val="ru-RU"/>
+        </w:rPr>
+        <w:t xml:space="preserve"> бит</w:t>
+      </w:r>
+      <w:r>
+        <w:rPr>
+          <w:rFonts w:ascii="Times New Roman" w:hAnsi="Times New Roman" w:cs="Times New Roman"/>
+          <w:sz w:val="28"/>
+          <w:szCs w:val="28"/>
+          <w:lang w:val="ru-RU"/>
+        </w:rPr>
+        <w:t>ов</w:t>
+      </w:r>
+      <w:r>
+        <w:rPr>
+          <w:rFonts w:ascii="Times New Roman" w:hAnsi="Times New Roman" w:cs="Times New Roman"/>
+          <w:sz w:val="28"/>
+          <w:szCs w:val="28"/>
+          <w:lang w:val="ru-RU"/>
+        </w:rPr>
+        <w:t xml:space="preserve"> (ширина выходных данных), в итоге – </w:t>
+      </w:r>
+      <w:r>
+        <w:rPr>
+          <w:rFonts w:ascii="Times New Roman" w:hAnsi="Times New Roman" w:cs="Times New Roman"/>
+          <w:sz w:val="28"/>
+          <w:szCs w:val="28"/>
+          <w:lang w:val="ru-RU"/>
+        </w:rPr>
+        <w:t>53 IO ресурса</w:t>
+      </w:r>
+      <w:r>
+        <w:rPr>
+          <w:rFonts w:ascii="Times New Roman" w:hAnsi="Times New Roman" w:cs="Times New Roman"/>
+          <w:sz w:val="28"/>
+          <w:szCs w:val="28"/>
+          <w:lang w:val="ru-RU"/>
+        </w:rPr>
+        <w:t>.</w:t>
+      </w:r>
+    </w:p>
+    <w:p>
+      <w:pPr>
+        <w:spacing w:after="0" w:line="360" w:lineRule="auto"/>
+        <w:ind w:firstLine="709"/>
+        <w:jc w:val="both"/>
+        <w:rPr>
+          <w:rFonts w:ascii="Times New Roman" w:hAnsi="Times New Roman" w:cs="Times New Roman"/>
+          <w:sz w:val="28"/>
+          <w:szCs w:val="28"/>
+          <w:lang w:val="ru-RU"/>
+        </w:rPr>
+      </w:pPr>
+    </w:p>
+    <w:p>
+      <w:pPr>
+        <w:spacing w:after="0" w:line="360" w:lineRule="auto"/>
+        <w:ind w:firstLine="709"/>
+        <w:jc w:val="both"/>
+        <w:rPr>
+          <w:rFonts w:ascii="Times New Roman" w:hAnsi="Times New Roman" w:cs="Times New Roman"/>
+          <w:sz w:val="28"/>
+          <w:szCs w:val="28"/>
+          <w:lang w:val="ru-RU"/>
+        </w:rPr>
+      </w:pPr>
+    </w:p>
+    <w:p>
+      <w:pPr>
         <w:pStyle w:val="1"/>
         <w:spacing w:after="240" w:line="360" w:lineRule="auto"/>
         <w:rPr>
@@ -7738,7 +8843,7 @@
           <w:lang w:val="ru-RU"/>
         </w:rPr>
       </w:pPr>
-      <w:bookmarkStart w:id="39" w:name="_Toc159614814"/>
+      <w:bookmarkStart w:id="40" w:name="_Toc159614814"/>
       <w:r>
         <w:rPr>
           <w:rFonts w:ascii="Times New Roman" w:hAnsi="Times New Roman" w:cs="Times New Roman"/>
@@ -7749,7 +8854,7 @@
         <w:lastRenderedPageBreak/>
         <w:t>ЗАКЛЮЧЕНИЕ</w:t>
       </w:r>
-      <w:bookmarkEnd w:id="39"/>
+      <w:bookmarkEnd w:id="40"/>
     </w:p>
     <w:p>
       <w:pPr>
@@ -7771,10 +8876,17 @@
           <w:szCs w:val="28"/>
           <w:lang w:val="ru-RU"/>
         </w:rPr>
-        <w:t>В</w:t>
-      </w:r>
-      <w:bookmarkStart w:id="40" w:name="_GoBack"/>
-      <w:bookmarkEnd w:id="40"/>
+        <w:t xml:space="preserve">В </w:t>
+      </w:r>
+      <w:r>
+        <w:rPr>
+          <w:rFonts w:ascii="Times New Roman" w:hAnsi="Times New Roman" w:cs="Times New Roman"/>
+          <w:sz w:val="28"/>
+          <w:szCs w:val="28"/>
+          <w:lang w:val="ru-RU"/>
+        </w:rPr>
+        <w:t>ходе</w:t>
+      </w:r>
       <w:r>
         <w:rPr>
           <w:rFonts w:ascii="Times New Roman" w:hAnsi="Times New Roman" w:cs="Times New Roman"/>
@@ -7791,7 +8903,34 @@
           <w:szCs w:val="28"/>
           <w:lang w:val="ru-RU"/>
         </w:rPr>
-        <w:t>ходе</w:t>
+        <w:t xml:space="preserve">практической </w:t>
+      </w:r>
+      <w:r>
+        <w:rPr>
+          <w:rFonts w:ascii="Times New Roman" w:hAnsi="Times New Roman" w:cs="Times New Roman"/>
+          <w:sz w:val="28"/>
+          <w:szCs w:val="28"/>
+          <w:lang w:val="ru-RU"/>
+        </w:rPr>
+        <w:t xml:space="preserve">работы </w:t>
+      </w:r>
+      <w:r>
+        <w:rPr>
+          <w:rFonts w:ascii="Times New Roman" w:hAnsi="Times New Roman" w:cs="Times New Roman"/>
+          <w:sz w:val="28"/>
+          <w:szCs w:val="28"/>
+          <w:lang w:val="ru-RU"/>
+        </w:rPr>
+        <w:t>рассмотрены различные варианты реализации заданной схемы, проанализированы результаты синтеза и имплементации</w:t>
+      </w:r>
+      <w:r>
+        <w:rPr>
+          <w:rFonts w:ascii="Times New Roman" w:hAnsi="Times New Roman" w:cs="Times New Roman"/>
+          <w:sz w:val="28"/>
+          <w:szCs w:val="28"/>
+          <w:lang w:val="ru-RU"/>
+        </w:rPr>
+        <w:t>.</w:t>
       </w:r>
       <w:r>
         <w:rPr>
@@ -7809,61 +8948,7 @@
           <w:szCs w:val="28"/>
           <w:lang w:val="ru-RU"/>
         </w:rPr>
-        <w:t xml:space="preserve">практической </w:t>
-      </w:r>
-      <w:r>
-        <w:rPr>
-          <w:rFonts w:ascii="Times New Roman" w:hAnsi="Times New Roman" w:cs="Times New Roman"/>
-          <w:sz w:val="28"/>
-          <w:szCs w:val="28"/>
-          <w:lang w:val="ru-RU"/>
-        </w:rPr>
-        <w:t xml:space="preserve">работы </w:t>
-      </w:r>
-      <w:r>
-        <w:rPr>
-          <w:rFonts w:ascii="Times New Roman" w:hAnsi="Times New Roman" w:cs="Times New Roman"/>
-          <w:sz w:val="28"/>
-          <w:szCs w:val="28"/>
-          <w:lang w:val="ru-RU"/>
-        </w:rPr>
-        <w:t>рассмотрены различные варианты реализации заданной схемы, проанализированы результаты синтеза и имплементации</w:t>
-      </w:r>
-      <w:r>
-        <w:rPr>
-          <w:rFonts w:ascii="Times New Roman" w:hAnsi="Times New Roman" w:cs="Times New Roman"/>
-          <w:sz w:val="28"/>
-          <w:szCs w:val="28"/>
-          <w:lang w:val="ru-RU"/>
-        </w:rPr>
-        <w:t>.</w:t>
-      </w:r>
-      <w:r>
-        <w:rPr>
-          <w:rFonts w:ascii="Times New Roman" w:hAnsi="Times New Roman" w:cs="Times New Roman"/>
-          <w:sz w:val="28"/>
-          <w:szCs w:val="28"/>
-          <w:lang w:val="ru-RU"/>
-        </w:rPr>
-        <w:t xml:space="preserve"> </w:t>
-      </w:r>
-      <w:r>
-        <w:rPr>
-          <w:rFonts w:ascii="Times New Roman" w:hAnsi="Times New Roman" w:cs="Times New Roman"/>
-          <w:sz w:val="28"/>
-          <w:szCs w:val="28"/>
-          <w:lang w:val="ru-RU"/>
-        </w:rPr>
-        <w:t>П</w:t>
-      </w:r>
-      <w:r>
-        <w:rPr>
-          <w:rFonts w:ascii="Times New Roman" w:hAnsi="Times New Roman" w:cs="Times New Roman"/>
-          <w:sz w:val="28"/>
-          <w:szCs w:val="28"/>
-          <w:lang w:val="ru-RU"/>
-        </w:rPr>
-        <w:t>ри увеличении числа разрядов, количество затрачиваемых аппаратных ресурсов заметно увеличивается, знаковые операнды также влияют на количество затрачиваемых ресурсов.</w:t>
+        <w:t>При увеличении числа разрядов, количество затрачиваемых аппаратных ресурсов заметно увеличивается, знаковые операнды также влияют на количество затрачиваемых ресурсов.</w:t>
       </w:r>
     </w:p>
     <w:p>
@@ -8131,6 +9216,18 @@
       <w:pPr>
         <w:spacing w:after="0" w:line="360" w:lineRule="auto"/>
         <w:ind w:firstLine="360"/>
+        <w:jc w:val="both"/>
+        <w:rPr>
+          <w:rFonts w:ascii="Times New Roman" w:hAnsi="Times New Roman" w:cs="Times New Roman"/>
+          <w:sz w:val="28"/>
+          <w:szCs w:val="28"/>
+          <w:lang w:val="ru-RU"/>
+        </w:rPr>
+      </w:pPr>
+    </w:p>
+    <w:p>
+      <w:pPr>
+        <w:spacing w:after="0" w:line="360" w:lineRule="auto"/>
         <w:jc w:val="both"/>
         <w:rPr>
           <w:rFonts w:ascii="Times New Roman" w:hAnsi="Times New Roman" w:cs="Times New Roman"/>
@@ -8587,7 +9684,7 @@
             <w:szCs w:val="22"/>
             <w:lang w:val="ru-RU"/>
           </w:rPr>
-          <w:t>10</w:t>
+          <w:t>3</w:t>
         </w:r>
         <w:r>
           <w:rPr>
@@ -12024,7 +13121,7 @@
   <w:style w:type="paragraph" w:default="1" w:styleId="a">
     <w:name w:val="Normal"/>
     <w:qFormat/>
-    <w:rsid w:val="00EB16A2"/>
+    <w:rsid w:val="008A7473"/>
     <w:rPr>
       <w:rFonts w:eastAsiaTheme="minorEastAsia"/>
       <w:lang w:val="en-US" w:eastAsia="zh-CN"/>
@@ -12692,7 +13789,7 @@
   <w:style w:type="paragraph" w:default="1" w:styleId="a">
     <w:name w:val="Normal"/>
     <w:qFormat/>
-    <w:rsid w:val="00EB16A2"/>
+    <w:rsid w:val="008A7473"/>
     <w:rPr>
       <w:rFonts w:eastAsiaTheme="minorEastAsia"/>
       <w:lang w:val="en-US" w:eastAsia="zh-CN"/>
@@ -13438,7 +14535,7 @@
 </file>
 
 <file path=customXml/itemProps2.xml><?xml version="1.0" encoding="utf-8"?>
-<ds:datastoreItem xmlns:ds="http://schemas.openxmlformats.org/officeDocument/2006/customXml" ds:itemID="{86DA5F74-615A-4A09-A5A1-FF123845CE07}">
+<ds:datastoreItem xmlns:ds="http://schemas.openxmlformats.org/officeDocument/2006/customXml" ds:itemID="{CD3ADCA2-8F87-4E53-ACEA-79A543055FDC}">
   <ds:schemaRefs>
     <ds:schemaRef ds:uri="http://schemas.openxmlformats.org/officeDocument/2006/bibliography"/>
   </ds:schemaRefs>

</xml_diff>